<commit_message>
Node.js 교과서 2장 (1)
</commit_message>
<xml_diff>
--- a/WordFile/Node.js 개념.docx
+++ b/WordFile/Node.js 개념.docx
@@ -223,8 +223,16 @@
         <w:rPr>
           <w:rFonts w:hint="eastAsia"/>
         </w:rPr>
-        <w:t>자바스크립트 실행기</w:t>
-      </w:r>
+        <w:t xml:space="preserve">자바스크립트 </w:t>
+      </w:r>
+      <w:proofErr w:type="spellStart"/>
+      <w:r>
+        <w:rPr>
+          <w:rFonts w:hint="eastAsia"/>
+        </w:rPr>
+        <w:t>실행기</w:t>
+      </w:r>
+      <w:proofErr w:type="spellEnd"/>
       <w:r>
         <w:t>)</w:t>
       </w:r>
@@ -268,9 +276,11 @@
         </w:rPr>
         <w:t xml:space="preserve">과 더불어 </w:t>
       </w:r>
+      <w:proofErr w:type="spellStart"/>
       <w:r>
         <w:t>libuv</w:t>
       </w:r>
+      <w:proofErr w:type="spellEnd"/>
       <w:r>
         <w:rPr>
           <w:rFonts w:hint="eastAsia"/>
@@ -283,6 +293,7 @@
       <w:r>
         <w:t>(</w:t>
       </w:r>
+      <w:proofErr w:type="spellStart"/>
       <w:r>
         <w:rPr>
           <w:rFonts w:hint="eastAsia"/>
@@ -290,7 +301,11 @@
         <w:t>l</w:t>
       </w:r>
       <w:r>
-        <w:t xml:space="preserve">ibuv </w:t>
+        <w:t>ibuv</w:t>
+      </w:r>
+      <w:proofErr w:type="spellEnd"/>
+      <w:r>
+        <w:t xml:space="preserve"> </w:t>
       </w:r>
       <w:r>
         <w:rPr>
@@ -378,7 +393,21 @@
         <w:rPr>
           <w:rFonts w:hint="eastAsia"/>
         </w:rPr>
-        <w:t>이벤트 기반 시스템에서는 특정 이벤트가 발생할 때 무엇을 할지 미리 등록해두어야 함.</w:t>
+        <w:t xml:space="preserve">이벤트 기반 시스템에서는 특정 이벤트가 발생할 때 무엇을 할지 미리 </w:t>
+      </w:r>
+      <w:proofErr w:type="spellStart"/>
+      <w:r>
+        <w:rPr>
+          <w:rFonts w:hint="eastAsia"/>
+        </w:rPr>
+        <w:t>등록해두어야</w:t>
+      </w:r>
+      <w:proofErr w:type="spellEnd"/>
+      <w:r>
+        <w:rPr>
+          <w:rFonts w:hint="eastAsia"/>
+        </w:rPr>
+        <w:t xml:space="preserve"> 함.</w:t>
       </w:r>
       <w:r>
         <w:br/>
@@ -387,7 +416,21 @@
         <w:rPr>
           <w:rFonts w:hint="eastAsia"/>
         </w:rPr>
-        <w:t>이를 이벤트 리스너(</w:t>
+        <w:t xml:space="preserve">이를 이벤트 </w:t>
+      </w:r>
+      <w:proofErr w:type="spellStart"/>
+      <w:r>
+        <w:rPr>
+          <w:rFonts w:hint="eastAsia"/>
+        </w:rPr>
+        <w:t>리스너</w:t>
+      </w:r>
+      <w:proofErr w:type="spellEnd"/>
+      <w:r>
+        <w:rPr>
+          <w:rFonts w:hint="eastAsia"/>
+        </w:rPr>
+        <w:t>(</w:t>
       </w:r>
       <w:r>
         <w:t>event listener)</w:t>
@@ -396,7 +439,21 @@
         <w:rPr>
           <w:rFonts w:hint="eastAsia"/>
         </w:rPr>
-        <w:t>에 콜백(</w:t>
+        <w:t xml:space="preserve">에 </w:t>
+      </w:r>
+      <w:proofErr w:type="spellStart"/>
+      <w:r>
+        <w:rPr>
+          <w:rFonts w:hint="eastAsia"/>
+        </w:rPr>
+        <w:t>콜백</w:t>
+      </w:r>
+      <w:proofErr w:type="spellEnd"/>
+      <w:r>
+        <w:rPr>
+          <w:rFonts w:hint="eastAsia"/>
+        </w:rPr>
+        <w:t>(</w:t>
       </w:r>
       <w:r>
         <w:t>callback)</w:t>
@@ -428,7 +485,35 @@
         <w:rPr>
           <w:rFonts w:hint="eastAsia"/>
         </w:rPr>
-        <w:t>이벤트가 발생하면 이벤트 리스너에 등록해둔 콜백 함수를 호출.</w:t>
+        <w:t xml:space="preserve">이벤트가 발생하면 이벤트 </w:t>
+      </w:r>
+      <w:proofErr w:type="spellStart"/>
+      <w:r>
+        <w:rPr>
+          <w:rFonts w:hint="eastAsia"/>
+        </w:rPr>
+        <w:t>리스너에</w:t>
+      </w:r>
+      <w:proofErr w:type="spellEnd"/>
+      <w:r>
+        <w:rPr>
+          <w:rFonts w:hint="eastAsia"/>
+        </w:rPr>
+        <w:t xml:space="preserve"> 등록해둔 </w:t>
+      </w:r>
+      <w:proofErr w:type="spellStart"/>
+      <w:r>
+        <w:rPr>
+          <w:rFonts w:hint="eastAsia"/>
+        </w:rPr>
+        <w:t>콜백</w:t>
+      </w:r>
+      <w:proofErr w:type="spellEnd"/>
+      <w:r>
+        <w:rPr>
+          <w:rFonts w:hint="eastAsia"/>
+        </w:rPr>
+        <w:t xml:space="preserve"> 함수를 호출.</w:t>
       </w:r>
       <w:r>
         <w:t xml:space="preserve"> </w:t>
@@ -480,16 +565,44 @@
         <w:rPr>
           <w:rFonts w:hint="eastAsia"/>
         </w:rPr>
-        <w:t>이벤트 발생 시 호출할 콜백 함수들을 관리,</w:t>
-      </w:r>
-      <w:r>
-        <w:t xml:space="preserve"> </w:t>
-      </w:r>
-      <w:r>
-        <w:rPr>
-          <w:rFonts w:hint="eastAsia"/>
-        </w:rPr>
-        <w:t>호출된 콜백 함수의 실행 순서 결정</w:t>
+        <w:t xml:space="preserve">이벤트 발생 시 호출할 </w:t>
+      </w:r>
+      <w:proofErr w:type="spellStart"/>
+      <w:r>
+        <w:rPr>
+          <w:rFonts w:hint="eastAsia"/>
+        </w:rPr>
+        <w:t>콜백</w:t>
+      </w:r>
+      <w:proofErr w:type="spellEnd"/>
+      <w:r>
+        <w:rPr>
+          <w:rFonts w:hint="eastAsia"/>
+        </w:rPr>
+        <w:t xml:space="preserve"> 함수들을 관리,</w:t>
+      </w:r>
+      <w:r>
+        <w:t xml:space="preserve"> </w:t>
+      </w:r>
+      <w:r>
+        <w:rPr>
+          <w:rFonts w:hint="eastAsia"/>
+        </w:rPr>
+        <w:t xml:space="preserve">호출된 </w:t>
+      </w:r>
+      <w:proofErr w:type="spellStart"/>
+      <w:r>
+        <w:rPr>
+          <w:rFonts w:hint="eastAsia"/>
+        </w:rPr>
+        <w:t>콜백</w:t>
+      </w:r>
+      <w:proofErr w:type="spellEnd"/>
+      <w:r>
+        <w:rPr>
+          <w:rFonts w:hint="eastAsia"/>
+        </w:rPr>
+        <w:t xml:space="preserve"> 함수의 실행 순서 결정</w:t>
       </w:r>
     </w:p>
     <w:p>
@@ -512,13 +625,35 @@
         <w:t xml:space="preserve">백그라운드 </w:t>
       </w:r>
       <w:r>
-        <w:t xml:space="preserve">: setTimeout </w:t>
-      </w:r>
-      <w:r>
-        <w:rPr>
-          <w:rFonts w:hint="eastAsia"/>
-        </w:rPr>
-        <w:t>같은 타이머나 이벤트 리스너들이 대기하는 곳</w:t>
+        <w:t xml:space="preserve">: </w:t>
+      </w:r>
+      <w:proofErr w:type="spellStart"/>
+      <w:r>
+        <w:t>setTimeout</w:t>
+      </w:r>
+      <w:proofErr w:type="spellEnd"/>
+      <w:r>
+        <w:t xml:space="preserve"> </w:t>
+      </w:r>
+      <w:r>
+        <w:rPr>
+          <w:rFonts w:hint="eastAsia"/>
+        </w:rPr>
+        <w:t xml:space="preserve">같은 타이머나 이벤트 </w:t>
+      </w:r>
+      <w:proofErr w:type="spellStart"/>
+      <w:r>
+        <w:rPr>
+          <w:rFonts w:hint="eastAsia"/>
+        </w:rPr>
+        <w:t>리스너들이</w:t>
+      </w:r>
+      <w:proofErr w:type="spellEnd"/>
+      <w:r>
+        <w:rPr>
+          <w:rFonts w:hint="eastAsia"/>
+        </w:rPr>
+        <w:t xml:space="preserve"> 대기하는 곳</w:t>
       </w:r>
     </w:p>
     <w:p>
@@ -534,20 +669,36 @@
       <w:r>
         <w:t xml:space="preserve"> </w:t>
       </w:r>
-      <w:r>
-        <w:rPr>
-          <w:rFonts w:hint="eastAsia"/>
-        </w:rPr>
-        <w:t xml:space="preserve">테스크 큐 </w:t>
+      <w:proofErr w:type="spellStart"/>
+      <w:r>
+        <w:rPr>
+          <w:rFonts w:hint="eastAsia"/>
+        </w:rPr>
+        <w:t>테스크</w:t>
+      </w:r>
+      <w:proofErr w:type="spellEnd"/>
+      <w:r>
+        <w:rPr>
+          <w:rFonts w:hint="eastAsia"/>
+        </w:rPr>
+        <w:t xml:space="preserve"> 큐 </w:t>
       </w:r>
       <w:r>
         <w:t>(</w:t>
       </w:r>
-      <w:r>
-        <w:rPr>
-          <w:rFonts w:hint="eastAsia"/>
-        </w:rPr>
-        <w:t>콜백 큐</w:t>
+      <w:proofErr w:type="spellStart"/>
+      <w:r>
+        <w:rPr>
+          <w:rFonts w:hint="eastAsia"/>
+        </w:rPr>
+        <w:t>콜백</w:t>
+      </w:r>
+      <w:proofErr w:type="spellEnd"/>
+      <w:r>
+        <w:rPr>
+          <w:rFonts w:hint="eastAsia"/>
+        </w:rPr>
+        <w:t xml:space="preserve"> 큐</w:t>
       </w:r>
       <w:r>
         <w:t>)</w:t>
@@ -574,7 +725,49 @@
         <w:rPr>
           <w:rFonts w:hint="eastAsia"/>
         </w:rPr>
-        <w:t>백그라운드에서는 테스크 큐로 타이머나 이벤트 리스너들의 콜백 함수들을 보냄</w:t>
+        <w:t xml:space="preserve">백그라운드에서는 </w:t>
+      </w:r>
+      <w:proofErr w:type="spellStart"/>
+      <w:r>
+        <w:rPr>
+          <w:rFonts w:hint="eastAsia"/>
+        </w:rPr>
+        <w:t>테스크</w:t>
+      </w:r>
+      <w:proofErr w:type="spellEnd"/>
+      <w:r>
+        <w:rPr>
+          <w:rFonts w:hint="eastAsia"/>
+        </w:rPr>
+        <w:t xml:space="preserve"> 큐로 타이머나 이벤트 </w:t>
+      </w:r>
+      <w:proofErr w:type="spellStart"/>
+      <w:r>
+        <w:rPr>
+          <w:rFonts w:hint="eastAsia"/>
+        </w:rPr>
+        <w:t>리스너들의</w:t>
+      </w:r>
+      <w:proofErr w:type="spellEnd"/>
+      <w:r>
+        <w:rPr>
+          <w:rFonts w:hint="eastAsia"/>
+        </w:rPr>
+        <w:t xml:space="preserve"> </w:t>
+      </w:r>
+      <w:proofErr w:type="spellStart"/>
+      <w:r>
+        <w:rPr>
+          <w:rFonts w:hint="eastAsia"/>
+        </w:rPr>
+        <w:t>콜백</w:t>
+      </w:r>
+      <w:proofErr w:type="spellEnd"/>
+      <w:r>
+        <w:rPr>
+          <w:rFonts w:hint="eastAsia"/>
+        </w:rPr>
+        <w:t xml:space="preserve"> 함수들을 보냄</w:t>
       </w:r>
     </w:p>
     <w:p>
@@ -763,9 +956,6 @@
     <w:p>
       <w:pPr>
         <w:ind w:left="200" w:hangingChars="100" w:hanging="200"/>
-        <w:rPr>
-          <w:rFonts w:hint="eastAsia"/>
-        </w:rPr>
       </w:pPr>
       <w:r>
         <w:rPr>
@@ -785,11 +975,19 @@
       <w:r>
         <w:t xml:space="preserve">: </w:t>
       </w:r>
-      <w:r>
-        <w:rPr>
-          <w:rFonts w:hint="eastAsia"/>
-        </w:rPr>
-        <w:t>스레드풀,</w:t>
+      <w:proofErr w:type="spellStart"/>
+      <w:r>
+        <w:rPr>
+          <w:rFonts w:hint="eastAsia"/>
+        </w:rPr>
+        <w:t>스레드풀</w:t>
+      </w:r>
+      <w:proofErr w:type="spellEnd"/>
+      <w:r>
+        <w:rPr>
+          <w:rFonts w:hint="eastAsia"/>
+        </w:rPr>
+        <w:t>,</w:t>
       </w:r>
       <w:r>
         <w:t xml:space="preserve"> </w:t>
@@ -819,11 +1017,19 @@
       <w:r>
         <w:t xml:space="preserve">.2 </w:t>
       </w:r>
-      <w:r>
-        <w:rPr>
-          <w:rFonts w:hint="eastAsia"/>
-        </w:rPr>
-        <w:t>서버로서의 노드</w:t>
+      <w:proofErr w:type="spellStart"/>
+      <w:r>
+        <w:rPr>
+          <w:rFonts w:hint="eastAsia"/>
+        </w:rPr>
+        <w:t>서버로서의</w:t>
+      </w:r>
+      <w:proofErr w:type="spellEnd"/>
+      <w:r>
+        <w:rPr>
+          <w:rFonts w:hint="eastAsia"/>
+        </w:rPr>
+        <w:t xml:space="preserve"> 노드</w:t>
       </w:r>
     </w:p>
     <w:p>
@@ -1013,11 +1219,26 @@
         <w:rPr>
           <w:rFonts w:hint="eastAsia"/>
         </w:rPr>
-        <w:t xml:space="preserve"> 앵귤러(</w:t>
+        <w:t xml:space="preserve"> </w:t>
+      </w:r>
+      <w:proofErr w:type="spellStart"/>
+      <w:r>
+        <w:rPr>
+          <w:rFonts w:hint="eastAsia"/>
+        </w:rPr>
+        <w:t>앵귤러</w:t>
+      </w:r>
+      <w:proofErr w:type="spellEnd"/>
+      <w:r>
+        <w:rPr>
+          <w:rFonts w:hint="eastAsia"/>
+        </w:rPr>
+        <w:t>(</w:t>
       </w:r>
       <w:r>
         <w:t xml:space="preserve">Angular), </w:t>
       </w:r>
+      <w:proofErr w:type="spellStart"/>
       <w:r>
         <w:rPr>
           <w:rFonts w:hint="eastAsia"/>
@@ -1034,7 +1255,14 @@
         <w:rPr>
           <w:rFonts w:hint="eastAsia"/>
         </w:rPr>
-        <w:t>트(</w:t>
+        <w:t>트</w:t>
+      </w:r>
+      <w:proofErr w:type="spellEnd"/>
+      <w:r>
+        <w:rPr>
+          <w:rFonts w:hint="eastAsia"/>
+        </w:rPr>
+        <w:t>(</w:t>
       </w:r>
       <w:r>
         <w:t xml:space="preserve">React), </w:t>
@@ -1105,7 +1333,15 @@
         <w:ind w:left="200" w:hangingChars="100" w:hanging="200"/>
       </w:pPr>
       <w:r>
-        <w:t xml:space="preserve">- npm </w:t>
+        <w:t xml:space="preserve">- </w:t>
+      </w:r>
+      <w:proofErr w:type="spellStart"/>
+      <w:r>
+        <w:t>npm</w:t>
+      </w:r>
+      <w:proofErr w:type="spellEnd"/>
+      <w:r>
+        <w:t xml:space="preserve"> </w:t>
       </w:r>
       <w:r>
         <w:rPr>
@@ -1152,11 +1388,19 @@
       <w:r>
         <w:t xml:space="preserve">. </w:t>
       </w:r>
-      <w:r>
-        <w:rPr>
-          <w:rFonts w:hint="eastAsia"/>
-        </w:rPr>
-        <w:t>알아두어야 할 자바스크립트</w:t>
+      <w:proofErr w:type="spellStart"/>
+      <w:r>
+        <w:rPr>
+          <w:rFonts w:hint="eastAsia"/>
+        </w:rPr>
+        <w:t>알아두어야</w:t>
+      </w:r>
+      <w:proofErr w:type="spellEnd"/>
+      <w:r>
+        <w:rPr>
+          <w:rFonts w:hint="eastAsia"/>
+        </w:rPr>
+        <w:t xml:space="preserve"> 할 자바스크립트</w:t>
       </w:r>
     </w:p>
     <w:p>
@@ -1339,9 +1583,6 @@
     <w:p>
       <w:pPr>
         <w:ind w:left="200" w:hangingChars="100" w:hanging="200"/>
-        <w:rPr>
-          <w:rFonts w:hint="eastAsia"/>
-        </w:rPr>
       </w:pPr>
       <w:r>
         <w:rPr>
@@ -1352,11 +1593,19 @@
       <w:r>
         <w:t xml:space="preserve"> </w:t>
       </w:r>
-      <w:r>
-        <w:rPr>
-          <w:rFonts w:hint="eastAsia"/>
-        </w:rPr>
-        <w:t>백틱(</w:t>
+      <w:proofErr w:type="spellStart"/>
+      <w:r>
+        <w:rPr>
+          <w:rFonts w:hint="eastAsia"/>
+        </w:rPr>
+        <w:t>백틱</w:t>
+      </w:r>
+      <w:proofErr w:type="spellEnd"/>
+      <w:r>
+        <w:rPr>
+          <w:rFonts w:hint="eastAsia"/>
+        </w:rPr>
+        <w:t>(</w:t>
       </w:r>
       <w:r>
         <w:t xml:space="preserve"> ` ) : 문자열 </w:t>
@@ -1368,13 +1617,7 @@
         <w:t>안에 변수를 넣을 수 있음</w:t>
       </w:r>
     </w:p>
-    <w:p>
-      <w:pPr>
-        <w:rPr>
-          <w:rFonts w:hint="eastAsia"/>
-        </w:rPr>
-      </w:pPr>
-    </w:p>
+    <w:p/>
     <w:p>
       <w:pPr>
         <w:ind w:left="200" w:hangingChars="100" w:hanging="200"/>
@@ -1386,8 +1629,16 @@
         <w:rPr>
           <w:rFonts w:hint="eastAsia"/>
         </w:rPr>
-        <w:t>객체 리터럴</w:t>
-      </w:r>
+        <w:t xml:space="preserve">객체 </w:t>
+      </w:r>
+      <w:proofErr w:type="spellStart"/>
+      <w:r>
+        <w:rPr>
+          <w:rFonts w:hint="eastAsia"/>
+        </w:rPr>
+        <w:t>리터럴</w:t>
+      </w:r>
+      <w:proofErr w:type="spellEnd"/>
     </w:p>
     <w:p>
       <w:pPr>
@@ -1526,9 +1777,6 @@
     <w:p>
       <w:pPr>
         <w:ind w:left="200" w:hangingChars="100" w:hanging="200"/>
-        <w:rPr>
-          <w:rFonts w:hint="eastAsia"/>
-        </w:rPr>
       </w:pPr>
       <w:r>
         <w:rPr>
@@ -1545,6 +1793,433 @@
         </w:rPr>
         <w:t>구조분해 할당을 사용하면 객체와 배열로부터 속성이나 요소를 쉽게 꺼낼 수 있음.</w:t>
       </w:r>
+    </w:p>
+    <w:p>
+      <w:pPr>
+        <w:ind w:left="200" w:hangingChars="100" w:hanging="200"/>
+      </w:pPr>
+    </w:p>
+    <w:p>
+      <w:pPr>
+        <w:ind w:left="200" w:hangingChars="100" w:hanging="200"/>
+      </w:pPr>
+      <w:r>
+        <w:rPr>
+          <w:rFonts w:hint="eastAsia"/>
+        </w:rPr>
+        <w:t>2</w:t>
+      </w:r>
+      <w:r>
+        <w:t xml:space="preserve">.1.6 </w:t>
+      </w:r>
+      <w:r>
+        <w:rPr>
+          <w:rFonts w:hint="eastAsia"/>
+        </w:rPr>
+        <w:t>클래스</w:t>
+      </w:r>
+    </w:p>
+    <w:p>
+      <w:pPr>
+        <w:ind w:left="200" w:hangingChars="100" w:hanging="200"/>
+      </w:pPr>
+      <w:r>
+        <w:rPr>
+          <w:rFonts w:hint="eastAsia"/>
+        </w:rPr>
+        <w:t>-</w:t>
+      </w:r>
+      <w:r>
+        <w:t xml:space="preserve"> </w:t>
+      </w:r>
+      <w:r>
+        <w:rPr>
+          <w:rFonts w:hint="eastAsia"/>
+        </w:rPr>
+        <w:t>다른 언어처럼 클래스 기반으로 동작하는 것이 아니라</w:t>
+      </w:r>
+      <w:r>
+        <w:t xml:space="preserve">, </w:t>
+      </w:r>
+      <w:r>
+        <w:rPr>
+          <w:rFonts w:hint="eastAsia"/>
+        </w:rPr>
+        <w:t>자바스크립트는 여전히 프로토타입 기반으로 동작함.</w:t>
+      </w:r>
+    </w:p>
+    <w:p>
+      <w:pPr>
+        <w:ind w:left="200" w:hangingChars="100" w:hanging="200"/>
+      </w:pPr>
+    </w:p>
+    <w:p>
+      <w:pPr>
+        <w:ind w:left="200" w:hangingChars="100" w:hanging="200"/>
+      </w:pPr>
+      <w:r>
+        <w:rPr>
+          <w:rFonts w:hint="eastAsia"/>
+        </w:rPr>
+        <w:t>2</w:t>
+      </w:r>
+      <w:r>
+        <w:t xml:space="preserve">.1.7 </w:t>
+      </w:r>
+      <w:r>
+        <w:rPr>
+          <w:rFonts w:hint="eastAsia"/>
+        </w:rPr>
+        <w:t>프로미스</w:t>
+      </w:r>
+    </w:p>
+    <w:p>
+      <w:pPr>
+        <w:ind w:left="200" w:hangingChars="100" w:hanging="200"/>
+      </w:pPr>
+      <w:r>
+        <w:rPr>
+          <w:rFonts w:hint="eastAsia"/>
+        </w:rPr>
+        <w:lastRenderedPageBreak/>
+        <w:t>-</w:t>
+      </w:r>
+      <w:r>
+        <w:t xml:space="preserve"> </w:t>
+      </w:r>
+      <w:r>
+        <w:rPr>
+          <w:rFonts w:hint="eastAsia"/>
+        </w:rPr>
+        <w:t xml:space="preserve">자바스크립트와 노드에서는 주로 비동기를 접함 </w:t>
+      </w:r>
+      <w:r>
+        <w:t>(</w:t>
+      </w:r>
+      <w:r>
+        <w:rPr>
+          <w:rFonts w:hint="eastAsia"/>
+        </w:rPr>
+        <w:t xml:space="preserve">특히 이벤트 </w:t>
+      </w:r>
+      <w:proofErr w:type="spellStart"/>
+      <w:r>
+        <w:rPr>
+          <w:rFonts w:hint="eastAsia"/>
+        </w:rPr>
+        <w:t>리스너를</w:t>
+      </w:r>
+      <w:proofErr w:type="spellEnd"/>
+      <w:r>
+        <w:rPr>
+          <w:rFonts w:hint="eastAsia"/>
+        </w:rPr>
+        <w:t xml:space="preserve"> 사용할 때 </w:t>
+      </w:r>
+      <w:proofErr w:type="spellStart"/>
+      <w:r>
+        <w:rPr>
+          <w:rFonts w:hint="eastAsia"/>
+        </w:rPr>
+        <w:t>콜백</w:t>
+      </w:r>
+      <w:proofErr w:type="spellEnd"/>
+      <w:r>
+        <w:rPr>
+          <w:rFonts w:hint="eastAsia"/>
+        </w:rPr>
+        <w:t xml:space="preserve"> 함수를 자주 사용</w:t>
+      </w:r>
+      <w:r>
+        <w:t>)</w:t>
+      </w:r>
+    </w:p>
+    <w:p>
+      <w:pPr>
+        <w:ind w:left="200" w:hangingChars="100" w:hanging="200"/>
+      </w:pPr>
+      <w:r>
+        <w:rPr>
+          <w:rFonts w:hint="eastAsia"/>
+        </w:rPr>
+        <w:t>-</w:t>
+      </w:r>
+      <w:r>
+        <w:t xml:space="preserve"> </w:t>
+      </w:r>
+      <w:r>
+        <w:rPr>
+          <w:rFonts w:hint="eastAsia"/>
+        </w:rPr>
+        <w:t>프로미스를 쉽게 설명하자면,</w:t>
+      </w:r>
+      <w:r>
+        <w:t xml:space="preserve"> </w:t>
+      </w:r>
+      <w:r>
+        <w:rPr>
+          <w:rFonts w:hint="eastAsia"/>
+        </w:rPr>
+        <w:t xml:space="preserve">실행은 바로 하되 결과값은 나중에 받는 객체 </w:t>
+      </w:r>
+      <w:r>
+        <w:t>(</w:t>
+      </w:r>
+      <w:r>
+        <w:rPr>
+          <w:rFonts w:hint="eastAsia"/>
+        </w:rPr>
+        <w:t xml:space="preserve">결과값은 실행이 완료된 후 </w:t>
+      </w:r>
+      <w:r>
+        <w:t>then</w:t>
+      </w:r>
+      <w:r>
+        <w:rPr>
+          <w:rFonts w:hint="eastAsia"/>
+        </w:rPr>
+        <w:t xml:space="preserve">이나 </w:t>
+      </w:r>
+      <w:r>
+        <w:t xml:space="preserve">catch </w:t>
+      </w:r>
+      <w:r>
+        <w:rPr>
+          <w:rFonts w:hint="eastAsia"/>
+        </w:rPr>
+        <w:t>메서드를 통해 받는다</w:t>
+      </w:r>
+      <w:r>
+        <w:t>)</w:t>
+      </w:r>
+    </w:p>
+    <w:p>
+      <w:pPr>
+        <w:ind w:left="200" w:hangingChars="100" w:hanging="200"/>
+      </w:pPr>
+      <w:r>
+        <w:t xml:space="preserve">- </w:t>
+      </w:r>
+      <w:r>
+        <w:rPr>
+          <w:rFonts w:hint="eastAsia"/>
+        </w:rPr>
+        <w:t xml:space="preserve">프로미스를 </w:t>
+      </w:r>
+      <w:r>
+        <w:t>return</w:t>
+      </w:r>
+      <w:r>
+        <w:rPr>
+          <w:rFonts w:hint="eastAsia"/>
+        </w:rPr>
+        <w:t xml:space="preserve">한 경우에는 프로미스가 수행된 후 다음 </w:t>
+      </w:r>
+      <w:r>
+        <w:t>then</w:t>
+      </w:r>
+      <w:r>
+        <w:rPr>
+          <w:rFonts w:hint="eastAsia"/>
+        </w:rPr>
+        <w:t xml:space="preserve">이나 </w:t>
+      </w:r>
+      <w:r>
+        <w:t>catch</w:t>
+      </w:r>
+      <w:r>
+        <w:rPr>
+          <w:rFonts w:hint="eastAsia"/>
+        </w:rPr>
+        <w:t>가 호출된다.</w:t>
+      </w:r>
+    </w:p>
+    <w:p>
+      <w:pPr>
+        <w:ind w:left="200" w:hangingChars="100" w:hanging="200"/>
+      </w:pPr>
+      <w:r>
+        <w:rPr>
+          <w:rFonts w:hint="eastAsia"/>
+        </w:rPr>
+        <w:t>-</w:t>
+      </w:r>
+      <w:r>
+        <w:t xml:space="preserve"> </w:t>
+      </w:r>
+      <w:r>
+        <w:rPr>
+          <w:rFonts w:hint="eastAsia"/>
+        </w:rPr>
+        <w:t xml:space="preserve">프로미스 여러 개를 한 번에 실행하는 방법 </w:t>
+      </w:r>
+      <w:r>
+        <w:t xml:space="preserve">: </w:t>
+      </w:r>
+      <w:proofErr w:type="spellStart"/>
+      <w:r>
+        <w:t>Promise.all</w:t>
+      </w:r>
+      <w:proofErr w:type="spellEnd"/>
+    </w:p>
+    <w:p>
+      <w:pPr>
+        <w:ind w:left="200" w:hangingChars="100" w:hanging="200"/>
+      </w:pPr>
+    </w:p>
+    <w:p>
+      <w:pPr>
+        <w:ind w:left="200" w:hangingChars="100" w:hanging="200"/>
+      </w:pPr>
+      <w:r>
+        <w:rPr>
+          <w:rFonts w:hint="eastAsia"/>
+        </w:rPr>
+        <w:t>2</w:t>
+      </w:r>
+      <w:r>
+        <w:t>.1.8 async/await</w:t>
+      </w:r>
+    </w:p>
+    <w:p>
+      <w:pPr>
+        <w:ind w:left="200" w:hangingChars="100" w:hanging="200"/>
+      </w:pPr>
+      <w:r>
+        <w:rPr>
+          <w:rFonts w:hint="eastAsia"/>
+        </w:rPr>
+        <w:t>-</w:t>
+      </w:r>
+      <w:r>
+        <w:t xml:space="preserve"> </w:t>
+      </w:r>
+      <w:r>
+        <w:rPr>
+          <w:rFonts w:hint="eastAsia"/>
+        </w:rPr>
+        <w:t xml:space="preserve">노드 </w:t>
+      </w:r>
+      <w:r>
+        <w:t xml:space="preserve">7.6 </w:t>
+      </w:r>
+      <w:r>
+        <w:rPr>
+          <w:rFonts w:hint="eastAsia"/>
+        </w:rPr>
+        <w:t>버전부터 지원되는 기능,</w:t>
+      </w:r>
+      <w:r>
+        <w:t xml:space="preserve"> ES2017</w:t>
+      </w:r>
+      <w:r>
+        <w:rPr>
+          <w:rFonts w:hint="eastAsia"/>
+        </w:rPr>
+        <w:t>에서 추가됨</w:t>
+      </w:r>
+    </w:p>
+    <w:p>
+      <w:pPr>
+        <w:ind w:left="200" w:hangingChars="100" w:hanging="200"/>
+      </w:pPr>
+      <w:r>
+        <w:rPr>
+          <w:rFonts w:hint="eastAsia"/>
+        </w:rPr>
+        <w:t>-</w:t>
+      </w:r>
+      <w:r>
+        <w:t xml:space="preserve"> </w:t>
+      </w:r>
+      <w:r>
+        <w:rPr>
+          <w:rFonts w:hint="eastAsia"/>
+        </w:rPr>
+        <w:t xml:space="preserve">함수 선언부를 일반 함수 대신 </w:t>
+      </w:r>
+      <w:r>
+        <w:t>async function</w:t>
+      </w:r>
+      <w:r>
+        <w:rPr>
+          <w:rFonts w:hint="eastAsia"/>
+        </w:rPr>
+        <w:t>으로 교체한 후,</w:t>
+      </w:r>
+      <w:r>
+        <w:t xml:space="preserve"> </w:t>
+      </w:r>
+      <w:r>
+        <w:rPr>
+          <w:rFonts w:hint="eastAsia"/>
+        </w:rPr>
+        <w:t xml:space="preserve">프로미스 앞에 </w:t>
+      </w:r>
+      <w:r>
+        <w:t>await</w:t>
+      </w:r>
+      <w:r>
+        <w:rPr>
+          <w:rFonts w:hint="eastAsia"/>
+        </w:rPr>
+        <w:t>를 붙임</w:t>
+      </w:r>
+    </w:p>
+    <w:p>
+      <w:pPr>
+        <w:ind w:left="200" w:hangingChars="100" w:hanging="200"/>
+      </w:pPr>
+    </w:p>
+    <w:p>
+      <w:pPr>
+        <w:ind w:left="200" w:hangingChars="100" w:hanging="200"/>
+      </w:pPr>
+      <w:r>
+        <w:rPr>
+          <w:rFonts w:hint="eastAsia"/>
+        </w:rPr>
+        <w:t>2</w:t>
+      </w:r>
+      <w:r>
+        <w:t xml:space="preserve">.2 </w:t>
+      </w:r>
+      <w:proofErr w:type="spellStart"/>
+      <w:r>
+        <w:rPr>
+          <w:rFonts w:hint="eastAsia"/>
+        </w:rPr>
+        <w:t>프런트엔드</w:t>
+      </w:r>
+      <w:proofErr w:type="spellEnd"/>
+      <w:r>
+        <w:rPr>
+          <w:rFonts w:hint="eastAsia"/>
+        </w:rPr>
+        <w:t xml:space="preserve"> 자바스크립트</w:t>
+      </w:r>
+    </w:p>
+    <w:p>
+      <w:pPr>
+        <w:ind w:left="200" w:hangingChars="100" w:hanging="200"/>
+      </w:pPr>
+      <w:r>
+        <w:rPr>
+          <w:rFonts w:hint="eastAsia"/>
+        </w:rPr>
+        <w:t>2</w:t>
+      </w:r>
+      <w:r>
+        <w:t>.2.1 AJAX</w:t>
+      </w:r>
+    </w:p>
+    <w:p>
+      <w:pPr>
+        <w:ind w:left="200" w:hangingChars="100" w:hanging="200"/>
+        <w:rPr>
+          <w:rFonts w:hint="eastAsia"/>
+        </w:rPr>
+      </w:pPr>
     </w:p>
     <w:sectPr>
       <w:pgSz w:w="11906" w:h="16838"/>

</xml_diff>

<commit_message>
Node.js 교과서 3장 (1)
</commit_message>
<xml_diff>
--- a/WordFile/Node.js 개념.docx
+++ b/WordFile/Node.js 개념.docx
@@ -625,15 +625,7 @@
         <w:t xml:space="preserve">백그라운드 </w:t>
       </w:r>
       <w:r>
-        <w:t xml:space="preserve">: </w:t>
-      </w:r>
-      <w:proofErr w:type="spellStart"/>
-      <w:r>
-        <w:t>setTimeout</w:t>
-      </w:r>
-      <w:proofErr w:type="spellEnd"/>
-      <w:r>
-        <w:t xml:space="preserve"> </w:t>
+        <w:t xml:space="preserve">: setTimeout </w:t>
       </w:r>
       <w:r>
         <w:rPr>
@@ -2189,9 +2181,6 @@
     <w:p>
       <w:pPr>
         <w:ind w:left="200" w:hangingChars="100" w:hanging="200"/>
-        <w:rPr>
-          <w:rFonts w:hint="eastAsia"/>
-        </w:rPr>
       </w:pPr>
       <w:r>
         <w:rPr>
@@ -2826,9 +2815,6 @@
     <w:p>
       <w:pPr>
         <w:ind w:left="200" w:hangingChars="100" w:hanging="200"/>
-        <w:rPr>
-          <w:rFonts w:hint="eastAsia"/>
-        </w:rPr>
       </w:pPr>
       <w:r>
         <w:rPr>
@@ -3278,9 +3264,6 @@
     <w:p>
       <w:pPr>
         <w:ind w:left="200" w:hangingChars="100" w:hanging="200"/>
-        <w:rPr>
-          <w:rFonts w:hint="eastAsia"/>
-        </w:rPr>
       </w:pPr>
       <w:r>
         <w:rPr>
@@ -3589,6 +3572,1190 @@
     <w:p>
       <w:pPr>
         <w:ind w:left="200" w:hangingChars="100" w:hanging="200"/>
+      </w:pPr>
+      <w:r>
+        <w:rPr>
+          <w:rFonts w:hint="eastAsia"/>
+        </w:rPr>
+        <w:t>-</w:t>
+      </w:r>
+      <w:r>
+        <w:t xml:space="preserve"> </w:t>
+      </w:r>
+      <w:r>
+        <w:rPr>
+          <w:rFonts w:hint="eastAsia"/>
+        </w:rPr>
+        <w:t>브라우저의 w</w:t>
+      </w:r>
+      <w:r>
+        <w:t>indow</w:t>
+      </w:r>
+      <w:r>
+        <w:rPr>
+          <w:rFonts w:hint="eastAsia"/>
+        </w:rPr>
+        <w:t xml:space="preserve">와 같은 전역 객체 </w:t>
+      </w:r>
+      <w:r>
+        <w:t>(</w:t>
+      </w:r>
+      <w:r>
+        <w:rPr>
+          <w:rFonts w:hint="eastAsia"/>
+        </w:rPr>
+        <w:t xml:space="preserve">전역 객체 </w:t>
+      </w:r>
+      <w:r>
+        <w:t xml:space="preserve">: </w:t>
+      </w:r>
+      <w:r>
+        <w:rPr>
+          <w:rFonts w:hint="eastAsia"/>
+        </w:rPr>
+        <w:t>모든 파일에서 접근하 수 있음</w:t>
+      </w:r>
+      <w:r>
+        <w:t>)</w:t>
+      </w:r>
+    </w:p>
+    <w:p>
+      <w:pPr>
+        <w:ind w:left="200" w:hangingChars="100" w:hanging="200"/>
+      </w:pPr>
+      <w:r>
+        <w:t xml:space="preserve">- </w:t>
+      </w:r>
+      <w:r>
+        <w:rPr>
+          <w:rFonts w:hint="eastAsia"/>
+        </w:rPr>
+        <w:t xml:space="preserve">생략 가능 </w:t>
+      </w:r>
+      <w:r>
+        <w:t>(global.require -&gt; require, global.console -&gt; console)</w:t>
+      </w:r>
+    </w:p>
+    <w:p>
+      <w:pPr>
+        <w:ind w:left="200" w:hangingChars="100" w:hanging="200"/>
+      </w:pPr>
+      <w:r>
+        <w:rPr>
+          <w:rFonts w:hint="eastAsia"/>
+        </w:rPr>
+        <w:t>-</w:t>
+      </w:r>
+      <w:r>
+        <w:t xml:space="preserve"> 노드의 window, document </w:t>
+      </w:r>
+      <w:r>
+        <w:rPr>
+          <w:rFonts w:hint="eastAsia"/>
+        </w:rPr>
+        <w:t xml:space="preserve">객체 </w:t>
+      </w:r>
+      <w:r>
+        <w:t xml:space="preserve">: </w:t>
+      </w:r>
+      <w:r>
+        <w:rPr>
+          <w:rFonts w:hint="eastAsia"/>
+        </w:rPr>
+        <w:t xml:space="preserve">노드에 </w:t>
+      </w:r>
+      <w:r>
+        <w:t>DOM</w:t>
+      </w:r>
+      <w:r>
+        <w:rPr>
+          <w:rFonts w:hint="eastAsia"/>
+        </w:rPr>
+        <w:t xml:space="preserve">이나 </w:t>
+      </w:r>
+      <w:r>
+        <w:t>BOM</w:t>
+      </w:r>
+      <w:r>
+        <w:rPr>
+          <w:rFonts w:hint="eastAsia"/>
+        </w:rPr>
+        <w:t xml:space="preserve">이 없으므로 </w:t>
+      </w:r>
+      <w:r>
+        <w:t>window</w:t>
+      </w:r>
+      <w:r>
+        <w:rPr>
+          <w:rFonts w:hint="eastAsia"/>
+        </w:rPr>
+        <w:t xml:space="preserve">나 </w:t>
+      </w:r>
+      <w:r>
+        <w:t>document</w:t>
+      </w:r>
+      <w:r>
+        <w:rPr>
+          <w:rFonts w:hint="eastAsia"/>
+        </w:rPr>
+        <w:t xml:space="preserve"> 객체는 노드에서 사용할 수 없음.</w:t>
+      </w:r>
+    </w:p>
+    <w:p>
+      <w:pPr>
+        <w:ind w:left="200" w:hangingChars="100" w:hanging="200"/>
+      </w:pPr>
+      <w:r>
+        <w:rPr>
+          <w:rFonts w:hint="eastAsia"/>
+        </w:rPr>
+        <w:t>-</w:t>
+      </w:r>
+      <w:r>
+        <w:t xml:space="preserve"> </w:t>
+      </w:r>
+      <w:r>
+        <w:rPr>
+          <w:rFonts w:hint="eastAsia"/>
+        </w:rPr>
+        <w:t>g</w:t>
+      </w:r>
+      <w:r>
+        <w:t xml:space="preserve">lobal </w:t>
+      </w:r>
+      <w:r>
+        <w:rPr>
+          <w:rFonts w:hint="eastAsia"/>
+        </w:rPr>
+        <w:t xml:space="preserve">객체의 남용 </w:t>
+      </w:r>
+      <w:r>
+        <w:t xml:space="preserve">: global </w:t>
+      </w:r>
+      <w:r>
+        <w:rPr>
+          <w:rFonts w:hint="eastAsia"/>
+        </w:rPr>
+        <w:t>객체의 속성에 값을 대입하여 파일 간에 데이터를 공유할 수 있지만,</w:t>
+      </w:r>
+      <w:r>
+        <w:t xml:space="preserve"> </w:t>
+      </w:r>
+      <w:r>
+        <w:rPr>
+          <w:rFonts w:hint="eastAsia"/>
+        </w:rPr>
+        <w:t>이를 남용해서는 안 됨.</w:t>
+      </w:r>
+      <w:r>
+        <w:t xml:space="preserve"> </w:t>
+      </w:r>
+      <w:r>
+        <w:rPr>
+          <w:rFonts w:hint="eastAsia"/>
+        </w:rPr>
+        <w:t xml:space="preserve">프로그램의 규모가 커질수록 어떤 파일에서 </w:t>
+      </w:r>
+      <w:r>
+        <w:t>global</w:t>
+      </w:r>
+      <w:r>
+        <w:rPr>
+          <w:rFonts w:hint="eastAsia"/>
+        </w:rPr>
+        <w:t xml:space="preserve"> 객체에</w:t>
+      </w:r>
+      <w:r>
+        <w:t xml:space="preserve"> </w:t>
+      </w:r>
+      <w:r>
+        <w:rPr>
+          <w:rFonts w:hint="eastAsia"/>
+        </w:rPr>
+        <w:t>값을 대입했는지 찾기 힘들어져 유지 보수에 어려움을 겪을 수 있음.</w:t>
+      </w:r>
+      <w:r>
+        <w:t xml:space="preserve"> </w:t>
+      </w:r>
+      <w:r>
+        <w:rPr>
+          <w:rFonts w:hint="eastAsia"/>
+        </w:rPr>
+        <w:t>다른 파일의 값을 사용하고 싶다면</w:t>
+      </w:r>
+      <w:r>
+        <w:t xml:space="preserve">, </w:t>
+      </w:r>
+      <w:r>
+        <w:rPr>
+          <w:rFonts w:hint="eastAsia"/>
+        </w:rPr>
+        <w:t>모듈 형식으로 만들어서 명시적으로 값을 불러와 사용하는 것이 좋음.</w:t>
+      </w:r>
+    </w:p>
+    <w:p>
+      <w:pPr>
+        <w:ind w:left="200" w:hangingChars="100" w:hanging="200"/>
+      </w:pPr>
+    </w:p>
+    <w:p>
+      <w:pPr>
+        <w:ind w:left="200" w:hangingChars="100" w:hanging="200"/>
+      </w:pPr>
+      <w:r>
+        <w:rPr>
+          <w:rFonts w:hint="eastAsia"/>
+        </w:rPr>
+        <w:t>3</w:t>
+      </w:r>
+      <w:r>
+        <w:t>.4.2 console</w:t>
+      </w:r>
+    </w:p>
+    <w:p>
+      <w:pPr>
+        <w:ind w:left="200" w:hangingChars="100" w:hanging="200"/>
+      </w:pPr>
+      <w:r>
+        <w:rPr>
+          <w:rFonts w:hint="eastAsia"/>
+        </w:rPr>
+        <w:t>-</w:t>
+      </w:r>
+      <w:r>
+        <w:t xml:space="preserve"> </w:t>
+      </w:r>
+      <w:r>
+        <w:rPr>
+          <w:rFonts w:hint="eastAsia"/>
+        </w:rPr>
+        <w:t>c</w:t>
+      </w:r>
+      <w:r>
+        <w:t>onsole</w:t>
+      </w:r>
+      <w:r>
+        <w:rPr>
+          <w:rFonts w:hint="eastAsia"/>
+        </w:rPr>
+        <w:t xml:space="preserve">도 노드에서는 </w:t>
+      </w:r>
+      <w:r>
+        <w:t xml:space="preserve">window </w:t>
+      </w:r>
+      <w:r>
+        <w:rPr>
+          <w:rFonts w:hint="eastAsia"/>
+        </w:rPr>
+        <w:t xml:space="preserve">대신 </w:t>
+      </w:r>
+      <w:r>
+        <w:t xml:space="preserve">global </w:t>
+      </w:r>
+      <w:r>
+        <w:rPr>
+          <w:rFonts w:hint="eastAsia"/>
+        </w:rPr>
+        <w:t>객체 안에 들어 있음</w:t>
+      </w:r>
+    </w:p>
+    <w:p>
+      <w:pPr>
+        <w:ind w:left="200" w:hangingChars="100" w:hanging="200"/>
+      </w:pPr>
+      <w:r>
+        <w:rPr>
+          <w:rFonts w:hint="eastAsia"/>
+        </w:rPr>
+        <w:t>-</w:t>
+      </w:r>
+      <w:r>
+        <w:t xml:space="preserve"> console </w:t>
+      </w:r>
+      <w:r>
+        <w:rPr>
+          <w:rFonts w:hint="eastAsia"/>
+        </w:rPr>
+        <w:t>객체는 보통 디버깅을 위해 사용,</w:t>
+      </w:r>
+      <w:r>
+        <w:t xml:space="preserve"> </w:t>
+      </w:r>
+      <w:r>
+        <w:rPr>
+          <w:rFonts w:hint="eastAsia"/>
+        </w:rPr>
+        <w:t xml:space="preserve">대표적으로 </w:t>
+      </w:r>
+      <w:r>
+        <w:t xml:space="preserve">console.log </w:t>
+      </w:r>
+      <w:r>
+        <w:rPr>
+          <w:rFonts w:hint="eastAsia"/>
+        </w:rPr>
+        <w:t xml:space="preserve">메서드 </w:t>
+      </w:r>
+      <w:r>
+        <w:t>(</w:t>
+      </w:r>
+      <w:r>
+        <w:rPr>
+          <w:rFonts w:hint="eastAsia"/>
+        </w:rPr>
+        <w:t>개발하면서 변수에 값이 제대로</w:t>
+      </w:r>
+      <w:r>
+        <w:t xml:space="preserve"> </w:t>
+      </w:r>
+      <w:r>
+        <w:rPr>
+          <w:rFonts w:hint="eastAsia"/>
+        </w:rPr>
+        <w:t>들어 있는지 확인할 때</w:t>
+      </w:r>
+      <w:r>
+        <w:t xml:space="preserve">, </w:t>
+      </w:r>
+      <w:r>
+        <w:rPr>
+          <w:rFonts w:hint="eastAsia"/>
+        </w:rPr>
+        <w:t>에러 발생 시 에러 내용을 콘솔에 표시하기 위해,</w:t>
+      </w:r>
+      <w:r>
+        <w:t xml:space="preserve"> </w:t>
+      </w:r>
+      <w:r>
+        <w:rPr>
+          <w:rFonts w:hint="eastAsia"/>
+        </w:rPr>
+        <w:t>코드 실행 시간을 알아보려고 할 때</w:t>
+      </w:r>
+      <w:r>
+        <w:t>)</w:t>
+      </w:r>
+    </w:p>
+    <w:p>
+      <w:pPr>
+        <w:ind w:left="200" w:hangingChars="100" w:hanging="200"/>
+      </w:pPr>
+      <w:r>
+        <w:rPr>
+          <w:rFonts w:hint="eastAsia"/>
+        </w:rPr>
+        <w:t>-</w:t>
+      </w:r>
+      <w:r>
+        <w:t xml:space="preserve"> </w:t>
+      </w:r>
+      <w:r>
+        <w:rPr>
+          <w:rFonts w:hint="eastAsia"/>
+        </w:rPr>
+        <w:t>다른 로깅 함수들</w:t>
+      </w:r>
+    </w:p>
+    <w:p>
+      <w:pPr>
+        <w:ind w:leftChars="100" w:left="400" w:hangingChars="100" w:hanging="200"/>
+      </w:pPr>
+      <w:r>
+        <w:t>*</w:t>
+      </w:r>
+      <w:r>
+        <w:t xml:space="preserve"> </w:t>
+      </w:r>
+      <w:r>
+        <w:t>console.time(</w:t>
+      </w:r>
+      <w:r>
+        <w:rPr>
+          <w:rFonts w:hint="eastAsia"/>
+        </w:rPr>
+        <w:t>레이블</w:t>
+      </w:r>
+      <w:r>
+        <w:t>) : console.timeEnd(</w:t>
+      </w:r>
+      <w:r>
+        <w:rPr>
+          <w:rFonts w:hint="eastAsia"/>
+        </w:rPr>
+        <w:t>레이블</w:t>
+      </w:r>
+      <w:r>
+        <w:t>)</w:t>
+      </w:r>
+      <w:r>
+        <w:rPr>
+          <w:rFonts w:hint="eastAsia"/>
+        </w:rPr>
+        <w:t xml:space="preserve">과 대응되어 같은 레이블을 가진 </w:t>
+      </w:r>
+      <w:r>
+        <w:t>time</w:t>
+      </w:r>
+      <w:r>
+        <w:rPr>
+          <w:rFonts w:hint="eastAsia"/>
+        </w:rPr>
+        <w:t xml:space="preserve">과 </w:t>
+      </w:r>
+      <w:proofErr w:type="spellStart"/>
+      <w:r>
+        <w:t>timeEnd</w:t>
+      </w:r>
+      <w:proofErr w:type="spellEnd"/>
+      <w:r>
+        <w:t xml:space="preserve"> </w:t>
+      </w:r>
+      <w:r>
+        <w:rPr>
+          <w:rFonts w:hint="eastAsia"/>
+        </w:rPr>
+        <w:t>사이의 시간을 측정</w:t>
+      </w:r>
+    </w:p>
+    <w:p>
+      <w:pPr>
+        <w:ind w:left="400" w:hangingChars="200" w:hanging="400"/>
+      </w:pPr>
+      <w:r>
+        <w:rPr>
+          <w:rFonts w:hint="eastAsia"/>
+        </w:rPr>
+        <w:t xml:space="preserve"> </w:t>
+      </w:r>
+      <w:r>
+        <w:t xml:space="preserve"> </w:t>
+      </w:r>
+      <w:r>
+        <w:t xml:space="preserve">* </w:t>
+      </w:r>
+      <w:r>
+        <w:rPr>
+          <w:rFonts w:hint="eastAsia"/>
+        </w:rPr>
+        <w:t>c</w:t>
+      </w:r>
+      <w:r>
+        <w:t>onsole.log(</w:t>
+      </w:r>
+      <w:r>
+        <w:rPr>
+          <w:rFonts w:hint="eastAsia"/>
+        </w:rPr>
+        <w:t>내용</w:t>
+      </w:r>
+      <w:r>
+        <w:t xml:space="preserve">) : </w:t>
+      </w:r>
+      <w:r>
+        <w:rPr>
+          <w:rFonts w:hint="eastAsia"/>
+        </w:rPr>
+        <w:t>평범한 로그를 콘솔에 표시함.</w:t>
+      </w:r>
+      <w:r>
+        <w:t xml:space="preserve"> console.log(</w:t>
+      </w:r>
+      <w:r>
+        <w:rPr>
+          <w:rFonts w:hint="eastAsia"/>
+        </w:rPr>
+        <w:t>내용,</w:t>
+      </w:r>
+      <w:r>
+        <w:t xml:space="preserve"> </w:t>
+      </w:r>
+      <w:r>
+        <w:rPr>
+          <w:rFonts w:hint="eastAsia"/>
+        </w:rPr>
+        <w:t>내용,</w:t>
+      </w:r>
+      <w:r>
+        <w:t xml:space="preserve"> …)</w:t>
+      </w:r>
+      <w:r>
+        <w:rPr>
+          <w:rFonts w:hint="eastAsia"/>
+        </w:rPr>
+        <w:t>처럼 여러 내용을 동시에 표시할 수도 있음.</w:t>
+      </w:r>
+    </w:p>
+    <w:p>
+      <w:pPr>
+        <w:ind w:leftChars="100" w:left="400" w:hangingChars="100" w:hanging="200"/>
+      </w:pPr>
+      <w:r>
+        <w:lastRenderedPageBreak/>
+        <w:t>*</w:t>
+      </w:r>
+      <w:r>
+        <w:t xml:space="preserve"> </w:t>
+      </w:r>
+      <w:r>
+        <w:rPr>
+          <w:rFonts w:hint="eastAsia"/>
+        </w:rPr>
+        <w:t>c</w:t>
+      </w:r>
+      <w:r>
+        <w:t>onsole.error(</w:t>
+      </w:r>
+      <w:r>
+        <w:rPr>
+          <w:rFonts w:hint="eastAsia"/>
+        </w:rPr>
+        <w:t>에러 내용</w:t>
+      </w:r>
+      <w:r>
+        <w:t xml:space="preserve">) : </w:t>
+      </w:r>
+      <w:r>
+        <w:rPr>
+          <w:rFonts w:hint="eastAsia"/>
+        </w:rPr>
+        <w:t>에러를 콘솔에 표시</w:t>
+      </w:r>
+    </w:p>
+    <w:p>
+      <w:pPr>
+        <w:ind w:leftChars="100" w:left="400" w:hangingChars="100" w:hanging="200"/>
+      </w:pPr>
+      <w:r>
+        <w:t xml:space="preserve">* </w:t>
+      </w:r>
+      <w:r>
+        <w:rPr>
+          <w:rFonts w:hint="eastAsia"/>
+        </w:rPr>
+        <w:t>c</w:t>
+      </w:r>
+      <w:r>
+        <w:t>onsole.table(</w:t>
+      </w:r>
+      <w:r>
+        <w:rPr>
+          <w:rFonts w:hint="eastAsia"/>
+        </w:rPr>
+        <w:t>배열</w:t>
+      </w:r>
+      <w:r>
+        <w:t xml:space="preserve">) : </w:t>
+      </w:r>
+      <w:r>
+        <w:rPr>
+          <w:rFonts w:hint="eastAsia"/>
+        </w:rPr>
+        <w:t xml:space="preserve">배열의 요소로 객체 </w:t>
+      </w:r>
+      <w:proofErr w:type="spellStart"/>
+      <w:r>
+        <w:rPr>
+          <w:rFonts w:hint="eastAsia"/>
+        </w:rPr>
+        <w:t>리터럴을</w:t>
+      </w:r>
+      <w:proofErr w:type="spellEnd"/>
+      <w:r>
+        <w:rPr>
+          <w:rFonts w:hint="eastAsia"/>
+        </w:rPr>
+        <w:t xml:space="preserve"> 넣으면,</w:t>
+      </w:r>
+      <w:r>
+        <w:t xml:space="preserve"> </w:t>
+      </w:r>
+      <w:r>
+        <w:rPr>
+          <w:rFonts w:hint="eastAsia"/>
+        </w:rPr>
+        <w:t>객체의 속성들이 테이블 형식으로 표현됨</w:t>
+      </w:r>
+      <w:r>
+        <w:t>.</w:t>
+      </w:r>
+    </w:p>
+    <w:p>
+      <w:pPr>
+        <w:ind w:leftChars="100" w:left="400" w:hangingChars="100" w:hanging="200"/>
+      </w:pPr>
+      <w:r>
+        <w:rPr>
+          <w:rFonts w:hint="eastAsia"/>
+        </w:rPr>
+        <w:t>*</w:t>
+      </w:r>
+      <w:r>
+        <w:t xml:space="preserve"> </w:t>
+      </w:r>
+      <w:r>
+        <w:rPr>
+          <w:rFonts w:hint="eastAsia"/>
+        </w:rPr>
+        <w:t>c</w:t>
+      </w:r>
+      <w:r>
+        <w:t>onsole.dir(</w:t>
+      </w:r>
+      <w:r>
+        <w:rPr>
+          <w:rFonts w:hint="eastAsia"/>
+        </w:rPr>
+        <w:t>객체,</w:t>
+      </w:r>
+      <w:r>
+        <w:t xml:space="preserve"> </w:t>
+      </w:r>
+      <w:r>
+        <w:rPr>
+          <w:rFonts w:hint="eastAsia"/>
+        </w:rPr>
+        <w:t>옵션</w:t>
+      </w:r>
+      <w:r>
+        <w:t xml:space="preserve">) : </w:t>
+      </w:r>
+      <w:r>
+        <w:rPr>
+          <w:rFonts w:hint="eastAsia"/>
+        </w:rPr>
+        <w:t>객체를 콘솔에 표시할 때 사용함.</w:t>
+      </w:r>
+      <w:r>
+        <w:t xml:space="preserve"> </w:t>
+      </w:r>
+      <w:r>
+        <w:rPr>
+          <w:rFonts w:hint="eastAsia"/>
+        </w:rPr>
+        <w:t xml:space="preserve">옵션의 </w:t>
+      </w:r>
+      <w:r>
+        <w:t>colors</w:t>
+      </w:r>
+      <w:r>
+        <w:rPr>
+          <w:rFonts w:hint="eastAsia"/>
+        </w:rPr>
+        <w:t xml:space="preserve">를 </w:t>
+      </w:r>
+      <w:r>
+        <w:t>true</w:t>
+      </w:r>
+      <w:r>
+        <w:rPr>
+          <w:rFonts w:hint="eastAsia"/>
+        </w:rPr>
+        <w:t xml:space="preserve">로 하면 콘솔에 색이 추가되어 보기가 한결 </w:t>
+      </w:r>
+      <w:proofErr w:type="spellStart"/>
+      <w:r>
+        <w:rPr>
+          <w:rFonts w:hint="eastAsia"/>
+        </w:rPr>
+        <w:t>편해짐</w:t>
+      </w:r>
+      <w:proofErr w:type="spellEnd"/>
+      <w:r>
+        <w:t>, depth</w:t>
+      </w:r>
+      <w:r>
+        <w:rPr>
+          <w:rFonts w:hint="eastAsia"/>
+        </w:rPr>
+        <w:t>는 객체 안의 객체를 몇 단계까지 보여줄지를 결정함.</w:t>
+      </w:r>
+      <w:r>
+        <w:t xml:space="preserve"> (</w:t>
+      </w:r>
+      <w:r>
+        <w:rPr>
+          <w:rFonts w:hint="eastAsia"/>
+        </w:rPr>
+        <w:t xml:space="preserve">기본값 </w:t>
+      </w:r>
+      <w:r>
+        <w:t>: 2)</w:t>
+      </w:r>
+    </w:p>
+    <w:p>
+      <w:pPr>
+        <w:ind w:leftChars="100" w:left="400" w:hangingChars="100" w:hanging="200"/>
+      </w:pPr>
+      <w:r>
+        <w:rPr>
+          <w:rFonts w:hint="eastAsia"/>
+        </w:rPr>
+        <w:t>*</w:t>
+      </w:r>
+      <w:r>
+        <w:t xml:space="preserve"> console.trace(</w:t>
+      </w:r>
+      <w:r>
+        <w:rPr>
+          <w:rFonts w:hint="eastAsia"/>
+        </w:rPr>
+        <w:t>레이블</w:t>
+      </w:r>
+      <w:r>
+        <w:t xml:space="preserve">) </w:t>
+      </w:r>
+      <w:r>
+        <w:rPr>
+          <w:rFonts w:hint="eastAsia"/>
+        </w:rPr>
+        <w:t>:</w:t>
+      </w:r>
+      <w:r>
+        <w:t xml:space="preserve"> </w:t>
+      </w:r>
+      <w:r>
+        <w:rPr>
+          <w:rFonts w:hint="eastAsia"/>
+        </w:rPr>
+        <w:t>에러가 어디서 발생했는지 추적할 수 있게 함.</w:t>
+      </w:r>
+    </w:p>
+    <w:p/>
+    <w:p>
+      <w:r>
+        <w:rPr>
+          <w:rFonts w:hint="eastAsia"/>
+        </w:rPr>
+        <w:t>3</w:t>
+      </w:r>
+      <w:r>
+        <w:t xml:space="preserve">.4.3 </w:t>
+      </w:r>
+      <w:r>
+        <w:rPr>
+          <w:rFonts w:hint="eastAsia"/>
+        </w:rPr>
+        <w:t>타이머</w:t>
+      </w:r>
+    </w:p>
+    <w:p>
+      <w:pPr>
+        <w:ind w:left="200" w:hangingChars="100" w:hanging="200"/>
+      </w:pPr>
+      <w:r>
+        <w:rPr>
+          <w:rFonts w:hint="eastAsia"/>
+        </w:rPr>
+        <w:t>-</w:t>
+      </w:r>
+      <w:r>
+        <w:t xml:space="preserve"> </w:t>
+      </w:r>
+      <w:r>
+        <w:rPr>
+          <w:rFonts w:hint="eastAsia"/>
+        </w:rPr>
+        <w:t xml:space="preserve">타이머 기능을 제공하는 함수인 </w:t>
+      </w:r>
+      <w:r>
+        <w:t>setTimeout, setInterval, setImmediate</w:t>
+      </w:r>
+      <w:r>
+        <w:rPr>
+          <w:rFonts w:hint="eastAsia"/>
+        </w:rPr>
+        <w:t xml:space="preserve">는 노드에서 </w:t>
+      </w:r>
+      <w:r>
+        <w:t>window</w:t>
+      </w:r>
+      <w:r>
+        <w:rPr>
+          <w:rFonts w:hint="eastAsia"/>
+        </w:rPr>
+        <w:t xml:space="preserve"> 대신 </w:t>
+      </w:r>
+      <w:r>
+        <w:t>globa</w:t>
+      </w:r>
+      <w:r>
+        <w:rPr>
+          <w:rFonts w:hint="eastAsia"/>
+        </w:rPr>
+        <w:t>l</w:t>
+      </w:r>
+      <w:r>
+        <w:t xml:space="preserve"> </w:t>
+      </w:r>
+      <w:r>
+        <w:rPr>
+          <w:rFonts w:hint="eastAsia"/>
+        </w:rPr>
+        <w:t>객체 안에 들어 있음.</w:t>
+      </w:r>
+    </w:p>
+    <w:p>
+      <w:pPr>
+        <w:ind w:firstLine="195"/>
+      </w:pPr>
+      <w:r>
+        <w:t>* setTimeout(</w:t>
+      </w:r>
+      <w:proofErr w:type="spellStart"/>
+      <w:r>
+        <w:rPr>
+          <w:rFonts w:hint="eastAsia"/>
+        </w:rPr>
+        <w:t>콜백</w:t>
+      </w:r>
+      <w:proofErr w:type="spellEnd"/>
+      <w:r>
+        <w:rPr>
+          <w:rFonts w:hint="eastAsia"/>
+        </w:rPr>
+        <w:t xml:space="preserve"> 함수,</w:t>
+      </w:r>
+      <w:r>
+        <w:t xml:space="preserve"> </w:t>
+      </w:r>
+      <w:proofErr w:type="spellStart"/>
+      <w:r>
+        <w:rPr>
+          <w:rFonts w:hint="eastAsia"/>
+        </w:rPr>
+        <w:t>밀리초</w:t>
+      </w:r>
+      <w:proofErr w:type="spellEnd"/>
+      <w:r>
+        <w:t xml:space="preserve">) : </w:t>
+      </w:r>
+      <w:r>
+        <w:rPr>
+          <w:rFonts w:hint="eastAsia"/>
+        </w:rPr>
+        <w:t xml:space="preserve">주어진 </w:t>
+      </w:r>
+      <w:proofErr w:type="spellStart"/>
+      <w:r>
+        <w:rPr>
+          <w:rFonts w:hint="eastAsia"/>
+        </w:rPr>
+        <w:t>밀리초</w:t>
+      </w:r>
+      <w:proofErr w:type="spellEnd"/>
+      <w:r>
+        <w:rPr>
+          <w:rFonts w:hint="eastAsia"/>
+        </w:rPr>
+        <w:t>(</w:t>
+      </w:r>
+      <w:r>
+        <w:t>1,000</w:t>
+      </w:r>
+      <w:r>
+        <w:rPr>
+          <w:rFonts w:hint="eastAsia"/>
+        </w:rPr>
+        <w:t xml:space="preserve">분의 </w:t>
+      </w:r>
+      <w:r>
+        <w:t>1</w:t>
+      </w:r>
+      <w:r>
+        <w:rPr>
+          <w:rFonts w:hint="eastAsia"/>
+        </w:rPr>
+        <w:t>초</w:t>
+      </w:r>
+      <w:r>
+        <w:t xml:space="preserve">) </w:t>
+      </w:r>
+      <w:r>
+        <w:rPr>
+          <w:rFonts w:hint="eastAsia"/>
+        </w:rPr>
+        <w:t xml:space="preserve">이후에 </w:t>
+      </w:r>
+      <w:proofErr w:type="spellStart"/>
+      <w:r>
+        <w:rPr>
+          <w:rFonts w:hint="eastAsia"/>
+        </w:rPr>
+        <w:t>콜백</w:t>
+      </w:r>
+      <w:proofErr w:type="spellEnd"/>
+      <w:r>
+        <w:rPr>
+          <w:rFonts w:hint="eastAsia"/>
+        </w:rPr>
+        <w:t xml:space="preserve"> 함수를 실행</w:t>
+      </w:r>
+    </w:p>
+    <w:p>
+      <w:pPr>
+        <w:ind w:firstLine="195"/>
+      </w:pPr>
+      <w:r>
+        <w:t>* setInter</w:t>
+      </w:r>
+      <w:r>
+        <w:t>v</w:t>
+      </w:r>
+      <w:r>
+        <w:t>al(</w:t>
+      </w:r>
+      <w:proofErr w:type="spellStart"/>
+      <w:r>
+        <w:rPr>
+          <w:rFonts w:hint="eastAsia"/>
+        </w:rPr>
+        <w:t>콜백</w:t>
+      </w:r>
+      <w:proofErr w:type="spellEnd"/>
+      <w:r>
+        <w:rPr>
+          <w:rFonts w:hint="eastAsia"/>
+        </w:rPr>
+        <w:t xml:space="preserve"> 함수,</w:t>
+      </w:r>
+      <w:r>
+        <w:t xml:space="preserve"> </w:t>
+      </w:r>
+      <w:proofErr w:type="spellStart"/>
+      <w:r>
+        <w:rPr>
+          <w:rFonts w:hint="eastAsia"/>
+        </w:rPr>
+        <w:t>밀리초</w:t>
+      </w:r>
+      <w:proofErr w:type="spellEnd"/>
+      <w:r>
+        <w:t xml:space="preserve">) : </w:t>
+      </w:r>
+      <w:r>
+        <w:rPr>
+          <w:rFonts w:hint="eastAsia"/>
+        </w:rPr>
+        <w:t xml:space="preserve">주어진 </w:t>
+      </w:r>
+      <w:proofErr w:type="spellStart"/>
+      <w:r>
+        <w:rPr>
+          <w:rFonts w:hint="eastAsia"/>
+        </w:rPr>
+        <w:t>밀리초마다</w:t>
+      </w:r>
+      <w:proofErr w:type="spellEnd"/>
+      <w:r>
+        <w:rPr>
+          <w:rFonts w:hint="eastAsia"/>
+        </w:rPr>
+        <w:t xml:space="preserve"> </w:t>
+      </w:r>
+      <w:proofErr w:type="spellStart"/>
+      <w:r>
+        <w:rPr>
+          <w:rFonts w:hint="eastAsia"/>
+        </w:rPr>
+        <w:t>콜백</w:t>
+      </w:r>
+      <w:proofErr w:type="spellEnd"/>
+      <w:r>
+        <w:rPr>
+          <w:rFonts w:hint="eastAsia"/>
+        </w:rPr>
+        <w:t xml:space="preserve"> 함수를 반복 실행</w:t>
+      </w:r>
+    </w:p>
+    <w:p>
+      <w:pPr>
+        <w:ind w:firstLine="195"/>
+        <w:rPr>
+          <w:rFonts w:hint="eastAsia"/>
+        </w:rPr>
+      </w:pPr>
+      <w:r>
+        <w:rPr>
+          <w:rFonts w:hint="eastAsia"/>
+        </w:rPr>
+        <w:t>*</w:t>
+      </w:r>
+      <w:r>
+        <w:t xml:space="preserve"> setImmediate(</w:t>
+      </w:r>
+      <w:proofErr w:type="spellStart"/>
+      <w:r>
+        <w:rPr>
+          <w:rFonts w:hint="eastAsia"/>
+        </w:rPr>
+        <w:t>콜백</w:t>
+      </w:r>
+      <w:proofErr w:type="spellEnd"/>
+      <w:r>
+        <w:rPr>
+          <w:rFonts w:hint="eastAsia"/>
+        </w:rPr>
+        <w:t xml:space="preserve"> 함수</w:t>
+      </w:r>
+      <w:r>
+        <w:t xml:space="preserve">) : </w:t>
+      </w:r>
+      <w:proofErr w:type="spellStart"/>
+      <w:r>
+        <w:rPr>
+          <w:rFonts w:hint="eastAsia"/>
+        </w:rPr>
+        <w:t>콜백</w:t>
+      </w:r>
+      <w:proofErr w:type="spellEnd"/>
+      <w:r>
+        <w:rPr>
+          <w:rFonts w:hint="eastAsia"/>
+        </w:rPr>
+        <w:t xml:space="preserve"> 함수를 즉시 실행</w:t>
+      </w:r>
+    </w:p>
+    <w:p>
+      <w:r>
+        <w:rPr>
+          <w:rFonts w:hint="eastAsia"/>
+        </w:rPr>
+        <w:t>-</w:t>
+      </w:r>
+      <w:r>
+        <w:t xml:space="preserve"> </w:t>
+      </w:r>
+      <w:r>
+        <w:rPr>
+          <w:rFonts w:hint="eastAsia"/>
+        </w:rPr>
+        <w:t>이 타이머 함수들은 모두 아이디를 반환함.</w:t>
+      </w:r>
+      <w:r>
+        <w:t xml:space="preserve"> </w:t>
+      </w:r>
+      <w:r>
+        <w:rPr>
+          <w:rFonts w:hint="eastAsia"/>
+        </w:rPr>
+        <w:t>아이디를 사용하여 타이머를 취소할 수 있음.</w:t>
+      </w:r>
+    </w:p>
+    <w:p>
+      <w:pPr>
+        <w:ind w:firstLine="195"/>
+        <w:rPr>
+          <w:rFonts w:hint="eastAsia"/>
+        </w:rPr>
+      </w:pPr>
+      <w:r>
+        <w:t>* clearTimeout(</w:t>
+      </w:r>
+      <w:r>
+        <w:rPr>
+          <w:rFonts w:hint="eastAsia"/>
+        </w:rPr>
+        <w:t>아이디</w:t>
+      </w:r>
+      <w:r>
+        <w:t xml:space="preserve">) </w:t>
+      </w:r>
+      <w:r>
+        <w:rPr>
+          <w:rFonts w:hint="eastAsia"/>
+        </w:rPr>
+        <w:t>:</w:t>
+      </w:r>
+      <w:r>
+        <w:t xml:space="preserve"> setTimeout</w:t>
+      </w:r>
+      <w:r>
+        <w:rPr>
+          <w:rFonts w:hint="eastAsia"/>
+        </w:rPr>
+        <w:t>을 취소</w:t>
+      </w:r>
+    </w:p>
+    <w:p>
+      <w:pPr>
+        <w:ind w:firstLine="195"/>
+        <w:rPr>
+          <w:rFonts w:hint="eastAsia"/>
+        </w:rPr>
+      </w:pPr>
+      <w:r>
+        <w:rPr>
+          <w:rFonts w:hint="eastAsia"/>
+        </w:rPr>
+        <w:t>*</w:t>
+      </w:r>
+      <w:r>
+        <w:t xml:space="preserve"> clearInterval(</w:t>
+      </w:r>
+      <w:r>
+        <w:rPr>
+          <w:rFonts w:hint="eastAsia"/>
+        </w:rPr>
+        <w:t>아이디</w:t>
+      </w:r>
+      <w:r>
+        <w:t>) : setInterval</w:t>
+      </w:r>
+      <w:r>
+        <w:rPr>
+          <w:rFonts w:hint="eastAsia"/>
+        </w:rPr>
+        <w:t>을 취소</w:t>
+      </w:r>
+    </w:p>
+    <w:p>
+      <w:pPr>
+        <w:ind w:firstLine="195"/>
+      </w:pPr>
+      <w:r>
+        <w:rPr>
+          <w:rFonts w:hint="eastAsia"/>
+        </w:rPr>
+        <w:t>*</w:t>
+      </w:r>
+      <w:r>
+        <w:t xml:space="preserve"> clearImmediate(</w:t>
+      </w:r>
+      <w:r>
+        <w:rPr>
+          <w:rFonts w:hint="eastAsia"/>
+        </w:rPr>
+        <w:t>아이디</w:t>
+      </w:r>
+      <w:r>
+        <w:t>) : setImmediate</w:t>
+      </w:r>
+      <w:r>
+        <w:rPr>
+          <w:rFonts w:hint="eastAsia"/>
+        </w:rPr>
+        <w:t>를 취소</w:t>
+      </w:r>
+    </w:p>
+    <w:p/>
+    <w:p>
+      <w:r>
+        <w:rPr>
+          <w:rFonts w:hint="eastAsia"/>
+        </w:rPr>
+        <w:t>3</w:t>
+      </w:r>
+      <w:r>
+        <w:t>.4.4 __filename, __</w:t>
+      </w:r>
+      <w:proofErr w:type="spellStart"/>
+      <w:r>
+        <w:t>dirname</w:t>
+      </w:r>
+      <w:proofErr w:type="spellEnd"/>
+    </w:p>
+    <w:p>
+      <w:pPr>
         <w:rPr>
           <w:rFonts w:hint="eastAsia"/>
         </w:rPr>

</xml_diff>

<commit_message>
Node.js 교과서 3장 (2)
</commit_message>
<xml_diff>
--- a/WordFile/Node.js 개념.docx
+++ b/WordFile/Node.js 개념.docx
@@ -3149,7 +3149,6 @@
         </w:rPr>
         <w:t xml:space="preserve"> </w:t>
       </w:r>
-      <w:proofErr w:type="gramStart"/>
       <w:r>
         <w:rPr>
           <w:bdr w:val="single" w:sz="4" w:space="0" w:color="auto"/>
@@ -3162,7 +3161,6 @@
         </w:rPr>
         <w:t>을</w:t>
       </w:r>
-      <w:proofErr w:type="gramEnd"/>
       <w:r>
         <w:rPr>
           <w:rFonts w:hint="eastAsia"/>
@@ -3207,7 +3205,6 @@
         </w:rPr>
         <w:t xml:space="preserve"> </w:t>
       </w:r>
-      <w:proofErr w:type="gramStart"/>
       <w:r>
         <w:rPr>
           <w:bdr w:val="single" w:sz="4" w:space="0" w:color="auto"/>
@@ -3224,14 +3221,7 @@
         <w:rPr>
           <w:rFonts w:hint="eastAsia"/>
         </w:rPr>
-        <w:t>를</w:t>
-      </w:r>
-      <w:proofErr w:type="gramEnd"/>
-      <w:r>
-        <w:rPr>
-          <w:rFonts w:hint="eastAsia"/>
-        </w:rPr>
-        <w:t xml:space="preserve"> 두 번 누르거나,</w:t>
+        <w:t>를 두 번 누르거나,</w:t>
       </w:r>
       <w:r>
         <w:t xml:space="preserve"> REPL </w:t>
@@ -4570,9 +4560,6 @@
     <w:p>
       <w:pPr>
         <w:ind w:firstLine="195"/>
-        <w:rPr>
-          <w:rFonts w:hint="eastAsia"/>
-        </w:rPr>
       </w:pPr>
       <w:r>
         <w:rPr>
@@ -4644,9 +4631,6 @@
     <w:p>
       <w:pPr>
         <w:ind w:firstLine="195"/>
-        <w:rPr>
-          <w:rFonts w:hint="eastAsia"/>
-        </w:rPr>
       </w:pPr>
       <w:r>
         <w:t>* clearTimeout(</w:t>
@@ -4679,9 +4663,6 @@
     <w:p>
       <w:pPr>
         <w:ind w:firstLine="195"/>
-        <w:rPr>
-          <w:rFonts w:hint="eastAsia"/>
-        </w:rPr>
       </w:pPr>
       <w:r>
         <w:rPr>
@@ -4740,26 +4721,446 @@
     <w:p/>
     <w:p>
       <w:r>
+        <w:t xml:space="preserve">- </w:t>
+      </w:r>
+      <w:proofErr w:type="spellStart"/>
+      <w:r>
+        <w:rPr>
+          <w:rFonts w:hint="eastAsia"/>
+        </w:rPr>
+        <w:t>c</w:t>
+      </w:r>
+      <w:r>
+        <w:t>f</w:t>
+      </w:r>
+      <w:proofErr w:type="spellEnd"/>
+      <w:r>
+        <w:t>) setImmediate(</w:t>
+      </w:r>
+      <w:proofErr w:type="spellStart"/>
+      <w:r>
+        <w:rPr>
+          <w:rFonts w:hint="eastAsia"/>
+        </w:rPr>
+        <w:t>콜백</w:t>
+      </w:r>
+      <w:proofErr w:type="spellEnd"/>
+      <w:r>
+        <w:t>)</w:t>
+      </w:r>
+      <w:r>
+        <w:rPr>
+          <w:rFonts w:hint="eastAsia"/>
+        </w:rPr>
+        <w:t xml:space="preserve">과 </w:t>
+      </w:r>
+      <w:r>
+        <w:t>setTimeout(</w:t>
+      </w:r>
+      <w:proofErr w:type="spellStart"/>
+      <w:r>
+        <w:rPr>
+          <w:rFonts w:hint="eastAsia"/>
+        </w:rPr>
+        <w:t>콜백</w:t>
+      </w:r>
+      <w:proofErr w:type="spellEnd"/>
+      <w:r>
+        <w:rPr>
+          <w:rFonts w:hint="eastAsia"/>
+        </w:rPr>
+        <w:t>,</w:t>
+      </w:r>
+      <w:r>
+        <w:t xml:space="preserve"> 0)</w:t>
+      </w:r>
+    </w:p>
+    <w:p>
+      <w:pPr>
+        <w:ind w:left="400" w:hangingChars="200" w:hanging="400"/>
+      </w:pPr>
+      <w:r>
+        <w:rPr>
+          <w:rFonts w:hint="eastAsia"/>
+        </w:rPr>
+        <w:t xml:space="preserve"> </w:t>
+      </w:r>
+      <w:r>
+        <w:t xml:space="preserve"> * </w:t>
+      </w:r>
+      <w:r>
+        <w:rPr>
+          <w:rFonts w:hint="eastAsia"/>
+        </w:rPr>
+        <w:t>파일 시스템 접근,</w:t>
+      </w:r>
+      <w:r>
+        <w:t xml:space="preserve"> </w:t>
+      </w:r>
+      <w:r>
+        <w:rPr>
+          <w:rFonts w:hint="eastAsia"/>
+        </w:rPr>
+        <w:t xml:space="preserve">네트워킹 같은 </w:t>
+      </w:r>
+      <w:r>
+        <w:t xml:space="preserve">I/O </w:t>
+      </w:r>
+      <w:r>
+        <w:rPr>
+          <w:rFonts w:hint="eastAsia"/>
+        </w:rPr>
+        <w:t xml:space="preserve">작업의 </w:t>
+      </w:r>
+      <w:proofErr w:type="spellStart"/>
+      <w:r>
+        <w:rPr>
+          <w:rFonts w:hint="eastAsia"/>
+        </w:rPr>
+        <w:t>콜백</w:t>
+      </w:r>
+      <w:proofErr w:type="spellEnd"/>
+      <w:r>
+        <w:rPr>
+          <w:rFonts w:hint="eastAsia"/>
+        </w:rPr>
+        <w:t xml:space="preserve"> 함수 안에서 타이머를 호출하는 경우는</w:t>
+      </w:r>
+      <w:r>
+        <w:t>setImmediate</w:t>
+      </w:r>
+      <w:r>
+        <w:rPr>
+          <w:rFonts w:hint="eastAsia"/>
+        </w:rPr>
+        <w:t xml:space="preserve">가 </w:t>
+      </w:r>
+      <w:r>
+        <w:t>setTimeout</w:t>
+      </w:r>
+      <w:r>
+        <w:rPr>
+          <w:rFonts w:hint="eastAsia"/>
+        </w:rPr>
+        <w:t>(</w:t>
+      </w:r>
+      <w:proofErr w:type="spellStart"/>
+      <w:r>
+        <w:rPr>
+          <w:rFonts w:hint="eastAsia"/>
+        </w:rPr>
+        <w:t>콜백</w:t>
+      </w:r>
+      <w:proofErr w:type="spellEnd"/>
+      <w:r>
+        <w:rPr>
+          <w:rFonts w:hint="eastAsia"/>
+        </w:rPr>
+        <w:t>,</w:t>
+      </w:r>
+      <w:r>
+        <w:t xml:space="preserve"> 0)</w:t>
+      </w:r>
+      <w:r>
+        <w:rPr>
+          <w:rFonts w:hint="eastAsia"/>
+        </w:rPr>
+        <w:t>보다 먼저 실행됨.</w:t>
+      </w:r>
+    </w:p>
+    <w:p>
+      <w:pPr>
+        <w:ind w:left="400" w:hangingChars="200" w:hanging="400"/>
+      </w:pPr>
+      <w:r>
+        <w:rPr>
+          <w:rFonts w:hint="eastAsia"/>
+        </w:rPr>
+        <w:t xml:space="preserve"> </w:t>
+      </w:r>
+      <w:r>
+        <w:t xml:space="preserve"> * </w:t>
+      </w:r>
+      <w:r>
+        <w:rPr>
+          <w:rFonts w:hint="eastAsia"/>
+        </w:rPr>
+        <w:t>하지만,</w:t>
+      </w:r>
+      <w:r>
+        <w:t xml:space="preserve"> setImmediate</w:t>
+      </w:r>
+      <w:r>
+        <w:rPr>
+          <w:rFonts w:hint="eastAsia"/>
+        </w:rPr>
+        <w:t xml:space="preserve">가 항상 </w:t>
+      </w:r>
+      <w:r>
+        <w:t>setTimeout(</w:t>
+      </w:r>
+      <w:proofErr w:type="spellStart"/>
+      <w:r>
+        <w:rPr>
+          <w:rFonts w:hint="eastAsia"/>
+        </w:rPr>
+        <w:t>콜백</w:t>
+      </w:r>
+      <w:proofErr w:type="spellEnd"/>
+      <w:r>
+        <w:rPr>
+          <w:rFonts w:hint="eastAsia"/>
+        </w:rPr>
+        <w:t>,</w:t>
+      </w:r>
+      <w:r>
+        <w:t xml:space="preserve"> 0)</w:t>
+      </w:r>
+      <w:r>
+        <w:rPr>
+          <w:rFonts w:hint="eastAsia"/>
+        </w:rPr>
+        <w:t>보다 먼저 호출되지는 않음.</w:t>
+      </w:r>
+    </w:p>
+    <w:p>
+      <w:pPr>
+        <w:ind w:left="400" w:hangingChars="200" w:hanging="400"/>
+        <w:rPr>
+          <w:rFonts w:hint="eastAsia"/>
+        </w:rPr>
+      </w:pPr>
+      <w:r>
+        <w:t xml:space="preserve">  * setTimeout(</w:t>
+      </w:r>
+      <w:proofErr w:type="spellStart"/>
+      <w:r>
+        <w:rPr>
+          <w:rFonts w:hint="eastAsia"/>
+        </w:rPr>
+        <w:t>콜백</w:t>
+      </w:r>
+      <w:proofErr w:type="spellEnd"/>
+      <w:r>
+        <w:rPr>
+          <w:rFonts w:hint="eastAsia"/>
+        </w:rPr>
+        <w:t>,</w:t>
+      </w:r>
+      <w:r>
+        <w:t xml:space="preserve"> 0)</w:t>
+      </w:r>
+      <w:r>
+        <w:rPr>
+          <w:rFonts w:hint="eastAsia"/>
+        </w:rPr>
+        <w:t>은 사용하지 않는 것을 권장</w:t>
+      </w:r>
+    </w:p>
+    <w:p>
+      <w:pPr>
+        <w:rPr>
+          <w:rFonts w:hint="eastAsia"/>
+        </w:rPr>
+      </w:pPr>
+    </w:p>
+    <w:p>
+      <w:r>
         <w:rPr>
           <w:rFonts w:hint="eastAsia"/>
         </w:rPr>
         <w:t>3</w:t>
       </w:r>
       <w:r>
-        <w:t>.4.4 __filename, __</w:t>
-      </w:r>
-      <w:proofErr w:type="spellStart"/>
-      <w:r>
-        <w:t>dirname</w:t>
-      </w:r>
-      <w:proofErr w:type="spellEnd"/>
-    </w:p>
-    <w:p>
-      <w:pPr>
-        <w:rPr>
-          <w:rFonts w:hint="eastAsia"/>
-        </w:rPr>
-      </w:pPr>
+        <w:t>.4.4 __filename, __dirname</w:t>
+      </w:r>
+    </w:p>
+    <w:p>
+      <w:r>
+        <w:rPr>
+          <w:rFonts w:hint="eastAsia"/>
+        </w:rPr>
+        <w:t>-</w:t>
+      </w:r>
+      <w:r>
+        <w:t xml:space="preserve"> </w:t>
+      </w:r>
+      <w:r>
+        <w:rPr>
+          <w:rFonts w:hint="eastAsia"/>
+        </w:rPr>
+        <w:t xml:space="preserve">파일에 </w:t>
+      </w:r>
+      <w:r>
+        <w:t>__filename</w:t>
+      </w:r>
+      <w:r>
+        <w:rPr>
+          <w:rFonts w:hint="eastAsia"/>
+        </w:rPr>
+        <w:t xml:space="preserve">과 </w:t>
+      </w:r>
+      <w:r>
+        <w:t>__dirname</w:t>
+      </w:r>
+      <w:r>
+        <w:rPr>
+          <w:rFonts w:hint="eastAsia"/>
+        </w:rPr>
+        <w:t>을 넣어두면, 실행 시 현재 파일명과 현재 파일 경로로 바뀜.</w:t>
+      </w:r>
+    </w:p>
+    <w:p/>
+    <w:p>
+      <w:r>
+        <w:rPr>
+          <w:rFonts w:hint="eastAsia"/>
+        </w:rPr>
+        <w:t>3</w:t>
+      </w:r>
+      <w:r>
+        <w:t>.4.5 module, exports, require</w:t>
+      </w:r>
+    </w:p>
+    <w:p>
+      <w:r>
+        <w:rPr>
+          <w:rFonts w:hint="eastAsia"/>
+        </w:rPr>
+        <w:t>-</w:t>
+      </w:r>
+      <w:r>
+        <w:t xml:space="preserve"> </w:t>
+      </w:r>
+      <w:proofErr w:type="spellStart"/>
+      <w:r>
+        <w:t>module.exports</w:t>
+      </w:r>
+      <w:proofErr w:type="spellEnd"/>
+      <w:r>
+        <w:t xml:space="preserve"> : </w:t>
+      </w:r>
+      <w:r>
+        <w:rPr>
+          <w:rFonts w:hint="eastAsia"/>
+        </w:rPr>
+        <w:t>한 번에 대입</w:t>
+      </w:r>
+    </w:p>
+    <w:p>
+      <w:r>
+        <w:rPr>
+          <w:rFonts w:hint="eastAsia"/>
+        </w:rPr>
+        <w:t>-</w:t>
+      </w:r>
+      <w:r>
+        <w:t xml:space="preserve"> </w:t>
+      </w:r>
+      <w:r>
+        <w:rPr>
+          <w:rFonts w:hint="eastAsia"/>
+        </w:rPr>
+        <w:t xml:space="preserve">각각의 변수를 </w:t>
+      </w:r>
+      <w:r>
+        <w:t>exports</w:t>
+      </w:r>
+      <w:r>
+        <w:rPr>
+          <w:rFonts w:hint="eastAsia"/>
+        </w:rPr>
+        <w:t xml:space="preserve"> 객체에 하나씩 넣는 방법</w:t>
+      </w:r>
+    </w:p>
+    <w:p>
+      <w:pPr>
+        <w:ind w:left="200" w:hangingChars="100" w:hanging="200"/>
+        <w:rPr>
+          <w:rFonts w:hint="eastAsia"/>
+        </w:rPr>
+      </w:pPr>
+      <w:r>
+        <w:rPr>
+          <w:rFonts w:hint="eastAsia"/>
+        </w:rPr>
+        <w:t>-</w:t>
+      </w:r>
+      <w:r>
+        <w:t xml:space="preserve"> </w:t>
+      </w:r>
+      <w:r>
+        <w:rPr>
+          <w:rFonts w:hint="eastAsia"/>
+        </w:rPr>
+        <w:t xml:space="preserve">한 번 </w:t>
+      </w:r>
+      <w:r>
+        <w:t>require</w:t>
+      </w:r>
+      <w:r>
+        <w:rPr>
+          <w:rFonts w:hint="eastAsia"/>
+        </w:rPr>
+        <w:t xml:space="preserve">한 파일은 </w:t>
+      </w:r>
+      <w:proofErr w:type="spellStart"/>
+      <w:r>
+        <w:t>require.cache</w:t>
+      </w:r>
+      <w:proofErr w:type="spellEnd"/>
+      <w:r>
+        <w:rPr>
+          <w:rFonts w:hint="eastAsia"/>
+        </w:rPr>
+        <w:t>에 저장되므로,</w:t>
+      </w:r>
+      <w:r>
+        <w:t xml:space="preserve"> </w:t>
+      </w:r>
+      <w:r>
+        <w:rPr>
+          <w:rFonts w:hint="eastAsia"/>
+        </w:rPr>
+        <w:t xml:space="preserve">다음 번에 </w:t>
+      </w:r>
+      <w:r>
+        <w:t>require</w:t>
+      </w:r>
+      <w:r>
+        <w:rPr>
+          <w:rFonts w:hint="eastAsia"/>
+        </w:rPr>
+        <w:t xml:space="preserve">할 때는 새로 불러오지 않고 </w:t>
+      </w:r>
+      <w:proofErr w:type="spellStart"/>
+      <w:r>
+        <w:t>require.cache</w:t>
+      </w:r>
+      <w:proofErr w:type="spellEnd"/>
+      <w:r>
+        <w:rPr>
+          <w:rFonts w:hint="eastAsia"/>
+        </w:rPr>
+        <w:t>에 있는 것이 재사용됨</w:t>
+      </w:r>
+      <w:r>
+        <w:t xml:space="preserve"> / </w:t>
+      </w:r>
+      <w:proofErr w:type="spellStart"/>
+      <w:r>
+        <w:t>require.main</w:t>
+      </w:r>
+      <w:proofErr w:type="spellEnd"/>
+      <w:r>
+        <w:t xml:space="preserve"> : </w:t>
+      </w:r>
+      <w:r>
+        <w:rPr>
+          <w:rFonts w:hint="eastAsia"/>
+        </w:rPr>
+        <w:t>노드 실행 시 첫 모듈을 가리킴</w:t>
+      </w:r>
     </w:p>
     <w:sectPr>
       <w:pgSz w:w="11906" w:h="16838"/>

</xml_diff>

<commit_message>
Node.js 교과서 3장 (4)
</commit_message>
<xml_diff>
--- a/WordFile/Node.js 개념.docx
+++ b/WordFile/Node.js 개념.docx
@@ -5017,9 +5017,6 @@
     <w:p>
       <w:pPr>
         <w:ind w:left="200" w:hangingChars="100" w:hanging="200"/>
-        <w:rPr>
-          <w:rFonts w:hint="eastAsia"/>
-        </w:rPr>
       </w:pPr>
       <w:r>
         <w:tab/>
@@ -5539,6 +5536,1192 @@
       </w:r>
       <w:r>
         <w:t>)</w:t>
+      </w:r>
+    </w:p>
+    <w:p>
+      <w:pPr>
+        <w:ind w:left="200" w:hangingChars="100" w:hanging="200"/>
+      </w:pPr>
+    </w:p>
+    <w:p>
+      <w:pPr>
+        <w:ind w:left="200" w:hangingChars="100" w:hanging="200"/>
+      </w:pPr>
+      <w:r>
+        <w:rPr>
+          <w:rFonts w:hint="eastAsia"/>
+        </w:rPr>
+        <w:t>3</w:t>
+      </w:r>
+      <w:r>
+        <w:t xml:space="preserve">.5 </w:t>
+      </w:r>
+      <w:r>
+        <w:rPr>
+          <w:rFonts w:hint="eastAsia"/>
+        </w:rPr>
+        <w:t>노드 내장 모듈 사용하기</w:t>
+      </w:r>
+    </w:p>
+    <w:p>
+      <w:pPr>
+        <w:ind w:left="200" w:hangingChars="100" w:hanging="200"/>
+      </w:pPr>
+      <w:r>
+        <w:t>3.5.1 os</w:t>
+      </w:r>
+    </w:p>
+    <w:p>
+      <w:pPr>
+        <w:ind w:left="200" w:hangingChars="100" w:hanging="200"/>
+      </w:pPr>
+      <w:r>
+        <w:rPr>
+          <w:rFonts w:hint="eastAsia"/>
+        </w:rPr>
+        <w:t>-</w:t>
+      </w:r>
+      <w:r>
+        <w:t xml:space="preserve"> </w:t>
+      </w:r>
+      <w:r>
+        <w:rPr>
+          <w:rFonts w:hint="eastAsia"/>
+        </w:rPr>
+        <w:t>웹 브라우저에 사용되는 자바스크립트는 운영체제의 정보를 가져올 수 없지만,</w:t>
+      </w:r>
+      <w:r>
+        <w:t xml:space="preserve"> </w:t>
+      </w:r>
+      <w:r>
+        <w:rPr>
+          <w:rFonts w:hint="eastAsia"/>
+        </w:rPr>
+        <w:t xml:space="preserve">노드는 </w:t>
+      </w:r>
+      <w:r>
+        <w:t xml:space="preserve">os </w:t>
+      </w:r>
+      <w:r>
+        <w:rPr>
+          <w:rFonts w:hint="eastAsia"/>
+        </w:rPr>
+        <w:t>모듈에 정보가 담겨 있어 정보를 가져올 수 있음</w:t>
+      </w:r>
+    </w:p>
+    <w:p>
+      <w:pPr>
+        <w:ind w:left="200" w:hangingChars="100" w:hanging="200"/>
+      </w:pPr>
+      <w:r>
+        <w:rPr>
+          <w:rFonts w:hint="eastAsia"/>
+        </w:rPr>
+        <w:t xml:space="preserve"> </w:t>
+      </w:r>
+      <w:r>
+        <w:t xml:space="preserve"> * os.arch() : process.arch()</w:t>
+      </w:r>
+      <w:r>
+        <w:rPr>
+          <w:rFonts w:hint="eastAsia"/>
+        </w:rPr>
+        <w:t>와 동일함</w:t>
+      </w:r>
+    </w:p>
+    <w:p>
+      <w:pPr>
+        <w:ind w:left="200" w:hangingChars="100" w:hanging="200"/>
+      </w:pPr>
+      <w:r>
+        <w:rPr>
+          <w:rFonts w:hint="eastAsia"/>
+        </w:rPr>
+        <w:t xml:space="preserve"> </w:t>
+      </w:r>
+      <w:r>
+        <w:t xml:space="preserve"> * os.platform() : process.platform()</w:t>
+      </w:r>
+      <w:r>
+        <w:rPr>
+          <w:rFonts w:hint="eastAsia"/>
+        </w:rPr>
+        <w:t>과 동일함</w:t>
+      </w:r>
+    </w:p>
+    <w:p>
+      <w:pPr>
+        <w:ind w:left="200" w:hangingChars="100" w:hanging="200"/>
+      </w:pPr>
+      <w:r>
+        <w:rPr>
+          <w:rFonts w:hint="eastAsia"/>
+        </w:rPr>
+        <w:t xml:space="preserve"> </w:t>
+      </w:r>
+      <w:r>
+        <w:t xml:space="preserve"> * os.type() : </w:t>
+      </w:r>
+      <w:r>
+        <w:rPr>
+          <w:rFonts w:hint="eastAsia"/>
+        </w:rPr>
+        <w:t>운영체제의 종류를 보여줌</w:t>
+      </w:r>
+    </w:p>
+    <w:p>
+      <w:pPr>
+        <w:ind w:left="400" w:hangingChars="200" w:hanging="400"/>
+      </w:pPr>
+      <w:r>
+        <w:t xml:space="preserve">  * os.uptime() : </w:t>
+      </w:r>
+      <w:r>
+        <w:rPr>
+          <w:rFonts w:hint="eastAsia"/>
+        </w:rPr>
+        <w:t>운영체제의 부팅 이후 흐른 시간(초</w:t>
+      </w:r>
+      <w:r>
+        <w:t>)</w:t>
+      </w:r>
+      <w:r>
+        <w:rPr>
+          <w:rFonts w:hint="eastAsia"/>
+        </w:rPr>
+        <w:t xml:space="preserve">을 보여줌 </w:t>
+      </w:r>
+      <w:r>
+        <w:t xml:space="preserve">/ process.uptime() : </w:t>
+      </w:r>
+      <w:r>
+        <w:rPr>
+          <w:rFonts w:hint="eastAsia"/>
+        </w:rPr>
+        <w:t>노드의 실행 시간</w:t>
+      </w:r>
+    </w:p>
+    <w:p>
+      <w:pPr>
+        <w:ind w:left="400" w:hangingChars="200" w:hanging="400"/>
+      </w:pPr>
+      <w:r>
+        <w:rPr>
+          <w:rFonts w:hint="eastAsia"/>
+        </w:rPr>
+        <w:t xml:space="preserve"> </w:t>
+      </w:r>
+      <w:r>
+        <w:t xml:space="preserve"> * os.hostname() : </w:t>
+      </w:r>
+      <w:r>
+        <w:rPr>
+          <w:rFonts w:hint="eastAsia"/>
+        </w:rPr>
+        <w:t>컴퓨터의 이름을 보여줌</w:t>
+      </w:r>
+    </w:p>
+    <w:p>
+      <w:pPr>
+        <w:ind w:left="400" w:hangingChars="200" w:hanging="400"/>
+      </w:pPr>
+      <w:r>
+        <w:rPr>
+          <w:rFonts w:hint="eastAsia"/>
+        </w:rPr>
+        <w:t xml:space="preserve"> </w:t>
+      </w:r>
+      <w:r>
+        <w:t xml:space="preserve"> * os.release() : </w:t>
+      </w:r>
+      <w:r>
+        <w:rPr>
+          <w:rFonts w:hint="eastAsia"/>
+        </w:rPr>
+        <w:t>운영체제의 버전을 보여줌</w:t>
+      </w:r>
+    </w:p>
+    <w:p>
+      <w:pPr>
+        <w:ind w:left="400" w:hangingChars="200" w:hanging="400"/>
+      </w:pPr>
+      <w:r>
+        <w:rPr>
+          <w:rFonts w:hint="eastAsia"/>
+        </w:rPr>
+        <w:t xml:space="preserve"> </w:t>
+      </w:r>
+      <w:r>
+        <w:t xml:space="preserve"> * os.homedir() : </w:t>
+      </w:r>
+      <w:r>
+        <w:rPr>
+          <w:rFonts w:hint="eastAsia"/>
+        </w:rPr>
+        <w:t>홈 디렉터리 경로를 보여줌</w:t>
+      </w:r>
+    </w:p>
+    <w:p>
+      <w:pPr>
+        <w:ind w:left="400" w:hangingChars="200" w:hanging="400"/>
+      </w:pPr>
+      <w:r>
+        <w:rPr>
+          <w:rFonts w:hint="eastAsia"/>
+        </w:rPr>
+        <w:t xml:space="preserve"> </w:t>
+      </w:r>
+      <w:r>
+        <w:t xml:space="preserve"> * os.tmpdir() : </w:t>
+      </w:r>
+      <w:r>
+        <w:rPr>
+          <w:rFonts w:hint="eastAsia"/>
+        </w:rPr>
+        <w:t>임시 파일 저장 경로를 보여줌</w:t>
+      </w:r>
+    </w:p>
+    <w:p>
+      <w:pPr>
+        <w:ind w:left="400" w:hangingChars="200" w:hanging="400"/>
+      </w:pPr>
+      <w:r>
+        <w:rPr>
+          <w:rFonts w:hint="eastAsia"/>
+        </w:rPr>
+        <w:t xml:space="preserve"> </w:t>
+      </w:r>
+      <w:r>
+        <w:t xml:space="preserve"> * os.cpus() : </w:t>
+      </w:r>
+      <w:r>
+        <w:rPr>
+          <w:rFonts w:hint="eastAsia"/>
+        </w:rPr>
+        <w:t>컴퓨터의 코어 정보를 보여줌</w:t>
+      </w:r>
+    </w:p>
+    <w:p>
+      <w:pPr>
+        <w:ind w:left="400" w:hangingChars="200" w:hanging="400"/>
+      </w:pPr>
+      <w:r>
+        <w:rPr>
+          <w:rFonts w:hint="eastAsia"/>
+        </w:rPr>
+        <w:t xml:space="preserve"> </w:t>
+      </w:r>
+      <w:r>
+        <w:t xml:space="preserve"> * os.freemem() : </w:t>
+      </w:r>
+      <w:r>
+        <w:rPr>
+          <w:rFonts w:hint="eastAsia"/>
+        </w:rPr>
+        <w:t>사용 가능한 메모리(</w:t>
+      </w:r>
+      <w:r>
+        <w:t>RAM)</w:t>
+      </w:r>
+      <w:r>
+        <w:rPr>
+          <w:rFonts w:hint="eastAsia"/>
+        </w:rPr>
+        <w:t>을 보여줌</w:t>
+      </w:r>
+    </w:p>
+    <w:p>
+      <w:pPr>
+        <w:ind w:left="400" w:hangingChars="200" w:hanging="400"/>
+      </w:pPr>
+      <w:r>
+        <w:rPr>
+          <w:rFonts w:hint="eastAsia"/>
+        </w:rPr>
+        <w:t xml:space="preserve"> </w:t>
+      </w:r>
+      <w:r>
+        <w:t xml:space="preserve"> * os.totalmem() : </w:t>
+      </w:r>
+      <w:r>
+        <w:rPr>
+          <w:rFonts w:hint="eastAsia"/>
+        </w:rPr>
+        <w:t>전체 메모리 용량을 보여줌</w:t>
+      </w:r>
+    </w:p>
+    <w:p>
+      <w:pPr>
+        <w:ind w:left="400" w:hangingChars="200" w:hanging="400"/>
+      </w:pPr>
+      <w:r>
+        <w:rPr>
+          <w:rFonts w:hint="eastAsia"/>
+        </w:rPr>
+        <w:t xml:space="preserve"> </w:t>
+      </w:r>
+      <w:r>
+        <w:t xml:space="preserve"> * os.constants()</w:t>
+      </w:r>
+      <w:r>
+        <w:rPr>
+          <w:rFonts w:hint="eastAsia"/>
+        </w:rPr>
+        <w:t xml:space="preserve"> </w:t>
+      </w:r>
+      <w:r>
+        <w:t xml:space="preserve">: </w:t>
+      </w:r>
+      <w:r>
+        <w:rPr>
+          <w:rFonts w:hint="eastAsia"/>
+        </w:rPr>
+        <w:t>각종 에러와 신호에 대한 정보가 담겨 있음</w:t>
+      </w:r>
+    </w:p>
+    <w:p>
+      <w:pPr>
+        <w:ind w:left="200" w:hangingChars="100" w:hanging="200"/>
+        <w:rPr>
+          <w:rFonts w:hint="eastAsia"/>
+        </w:rPr>
+      </w:pPr>
+      <w:r>
+        <w:rPr>
+          <w:rFonts w:hint="eastAsia"/>
+        </w:rPr>
+        <w:t>-</w:t>
+      </w:r>
+      <w:r>
+        <w:t xml:space="preserve"> os </w:t>
+      </w:r>
+      <w:r>
+        <w:rPr>
+          <w:rFonts w:hint="eastAsia"/>
+        </w:rPr>
+        <w:t>모듈은 주로 컴퓨터 내부 자원에 빈번하게 접근하는 경우 사용됨</w:t>
+      </w:r>
+      <w:r>
+        <w:t xml:space="preserve">. </w:t>
+      </w:r>
+      <w:r>
+        <w:rPr>
+          <w:rFonts w:hint="eastAsia"/>
+        </w:rPr>
+        <w:t>즉</w:t>
+      </w:r>
+      <w:r>
+        <w:t xml:space="preserve">, </w:t>
+      </w:r>
+      <w:r>
+        <w:rPr>
+          <w:rFonts w:hint="eastAsia"/>
+        </w:rPr>
+        <w:t xml:space="preserve">일반적인 웹 서비스를 사용할 때는 </w:t>
+      </w:r>
+      <w:r>
+        <w:rPr>
+          <w:rFonts w:hint="eastAsia"/>
+        </w:rPr>
+        <w:t>사용 빈도가 높지 않음.</w:t>
+      </w:r>
+    </w:p>
+    <w:p>
+      <w:pPr>
+        <w:ind w:left="400" w:hangingChars="200" w:hanging="400"/>
+      </w:pPr>
+    </w:p>
+    <w:p>
+      <w:pPr>
+        <w:ind w:left="400" w:hangingChars="200" w:hanging="400"/>
+      </w:pPr>
+      <w:r>
+        <w:rPr>
+          <w:rFonts w:hint="eastAsia"/>
+        </w:rPr>
+        <w:t>3</w:t>
+      </w:r>
+      <w:r>
+        <w:t>.5.2 path</w:t>
+      </w:r>
+    </w:p>
+    <w:p>
+      <w:pPr>
+        <w:ind w:left="400" w:hangingChars="200" w:hanging="400"/>
+      </w:pPr>
+      <w:r>
+        <w:rPr>
+          <w:rFonts w:hint="eastAsia"/>
+        </w:rPr>
+        <w:t>-</w:t>
+      </w:r>
+      <w:r>
+        <w:t xml:space="preserve"> </w:t>
+      </w:r>
+      <w:r>
+        <w:rPr>
+          <w:rFonts w:hint="eastAsia"/>
+        </w:rPr>
+        <w:t>폴더와 파일의 경로를 쉽게 조작하도록 도와주는 모듈</w:t>
+      </w:r>
+    </w:p>
+    <w:p>
+      <w:pPr>
+        <w:ind w:left="200" w:hangingChars="100" w:hanging="200"/>
+      </w:pPr>
+      <w:r>
+        <w:rPr>
+          <w:rFonts w:hint="eastAsia"/>
+        </w:rPr>
+        <w:t>-</w:t>
+      </w:r>
+      <w:r>
+        <w:t xml:space="preserve"> path </w:t>
+      </w:r>
+      <w:r>
+        <w:rPr>
+          <w:rFonts w:hint="eastAsia"/>
+        </w:rPr>
+        <w:t>모듈이 필요한 이유 중 하나는 운영체제별로 경로 구분자가 다르기 때문</w:t>
+      </w:r>
+    </w:p>
+    <w:p>
+      <w:pPr>
+        <w:ind w:leftChars="100" w:left="200"/>
+      </w:pPr>
+      <w:r>
+        <w:rPr>
+          <w:rFonts w:hint="eastAsia"/>
+        </w:rPr>
+        <w:t>윈도 타입(</w:t>
+      </w:r>
+      <w:r>
+        <w:t>\</w:t>
+      </w:r>
+      <w:r>
+        <w:rPr>
+          <w:rFonts w:hint="eastAsia"/>
+        </w:rPr>
+        <w:t>로 구분</w:t>
+      </w:r>
+      <w:r>
+        <w:t>)</w:t>
+      </w:r>
+      <w:r>
+        <w:rPr>
+          <w:rFonts w:hint="eastAsia"/>
+        </w:rPr>
+        <w:t xml:space="preserve">과 </w:t>
+      </w:r>
+      <w:r>
+        <w:t xml:space="preserve">POSIX </w:t>
+      </w:r>
+      <w:r>
+        <w:rPr>
+          <w:rFonts w:hint="eastAsia"/>
+        </w:rPr>
+        <w:t>타입(</w:t>
+      </w:r>
+      <w:r>
+        <w:t>/</w:t>
+      </w:r>
+      <w:r>
+        <w:rPr>
+          <w:rFonts w:hint="eastAsia"/>
+        </w:rPr>
+        <w:t>로 구분</w:t>
+      </w:r>
+      <w:r>
+        <w:rPr>
+          <w:rFonts w:hint="eastAsia"/>
+        </w:rPr>
+        <w:t>,</w:t>
+      </w:r>
+      <w:r>
+        <w:t xml:space="preserve"> </w:t>
+      </w:r>
+      <w:r>
+        <w:rPr>
+          <w:rFonts w:hint="eastAsia"/>
+        </w:rPr>
+        <w:t xml:space="preserve">유닉스 기반의 운영체제 </w:t>
+      </w:r>
+      <w:r>
+        <w:t>-</w:t>
+      </w:r>
+      <w:r>
+        <w:rPr>
+          <w:rFonts w:hint="eastAsia"/>
+        </w:rPr>
+        <w:t xml:space="preserve"> 맥과 리눅스</w:t>
+      </w:r>
+      <w:r>
+        <w:t>)</w:t>
+      </w:r>
+    </w:p>
+    <w:p>
+      <w:pPr>
+        <w:ind w:firstLine="195"/>
+      </w:pPr>
+      <w:r>
+        <w:t xml:space="preserve">* path.sep : </w:t>
+      </w:r>
+      <w:r>
+        <w:rPr>
+          <w:rFonts w:hint="eastAsia"/>
+        </w:rPr>
+        <w:t xml:space="preserve">경로의 구분자 </w:t>
+      </w:r>
+      <w:r>
+        <w:t>(</w:t>
+      </w:r>
+      <w:r>
+        <w:rPr>
+          <w:rFonts w:hint="eastAsia"/>
+        </w:rPr>
+        <w:t xml:space="preserve">윈도 </w:t>
+      </w:r>
+      <w:r>
+        <w:t>: \, POSIX : /)</w:t>
+      </w:r>
+    </w:p>
+    <w:p>
+      <w:pPr>
+        <w:ind w:firstLine="195"/>
+      </w:pPr>
+      <w:r>
+        <w:rPr>
+          <w:rFonts w:hint="eastAsia"/>
+        </w:rPr>
+        <w:t xml:space="preserve">* </w:t>
+      </w:r>
+      <w:r>
+        <w:t xml:space="preserve">path.delimiter : </w:t>
+      </w:r>
+      <w:r>
+        <w:rPr>
+          <w:rFonts w:hint="eastAsia"/>
+        </w:rPr>
+        <w:t xml:space="preserve">환경 변수의 구분자 </w:t>
+      </w:r>
+      <w:r>
+        <w:t>(</w:t>
+      </w:r>
+      <w:r>
+        <w:rPr>
+          <w:rFonts w:hint="eastAsia"/>
+        </w:rPr>
+        <w:t xml:space="preserve">윈도 </w:t>
+      </w:r>
+      <w:r>
+        <w:t xml:space="preserve">: </w:t>
+      </w:r>
+      <w:r>
+        <w:rPr>
+          <w:rFonts w:hint="eastAsia"/>
+        </w:rPr>
+        <w:t>세미콜론(</w:t>
+      </w:r>
+      <w:r>
+        <w:t xml:space="preserve">;), POSIX : </w:t>
+      </w:r>
+      <w:r>
+        <w:rPr>
+          <w:rFonts w:hint="eastAsia"/>
+        </w:rPr>
+        <w:t>콜론(</w:t>
+      </w:r>
+      <w:r>
+        <w:t>:))</w:t>
+      </w:r>
+    </w:p>
+    <w:p>
+      <w:pPr>
+        <w:ind w:firstLine="195"/>
+      </w:pPr>
+      <w:r>
+        <w:t>* path.dirname(</w:t>
+      </w:r>
+      <w:r>
+        <w:rPr>
+          <w:rFonts w:hint="eastAsia"/>
+        </w:rPr>
+        <w:t>경로</w:t>
+      </w:r>
+      <w:r>
+        <w:t xml:space="preserve">) : </w:t>
+      </w:r>
+      <w:r>
+        <w:rPr>
+          <w:rFonts w:hint="eastAsia"/>
+        </w:rPr>
+        <w:t>파일이 위치한 폴더 경로를 보여줌</w:t>
+      </w:r>
+    </w:p>
+    <w:p>
+      <w:pPr>
+        <w:ind w:firstLine="195"/>
+        <w:rPr>
+          <w:rFonts w:hint="eastAsia"/>
+        </w:rPr>
+      </w:pPr>
+      <w:r>
+        <w:rPr>
+          <w:rFonts w:hint="eastAsia"/>
+        </w:rPr>
+        <w:t>*</w:t>
+      </w:r>
+      <w:r>
+        <w:t xml:space="preserve"> path.extname(</w:t>
+      </w:r>
+      <w:r>
+        <w:rPr>
+          <w:rFonts w:hint="eastAsia"/>
+        </w:rPr>
+        <w:t>경로</w:t>
+      </w:r>
+      <w:r>
+        <w:t xml:space="preserve">) : </w:t>
+      </w:r>
+      <w:r>
+        <w:rPr>
+          <w:rFonts w:hint="eastAsia"/>
+        </w:rPr>
+        <w:t>파일의 확장자를 보여줌</w:t>
+      </w:r>
+    </w:p>
+    <w:p>
+      <w:pPr>
+        <w:ind w:leftChars="100" w:left="600" w:hangingChars="200" w:hanging="400"/>
+      </w:pPr>
+      <w:r>
+        <w:rPr>
+          <w:rFonts w:hint="eastAsia"/>
+        </w:rPr>
+        <w:t>*</w:t>
+      </w:r>
+      <w:r>
+        <w:t xml:space="preserve"> path.basename(</w:t>
+      </w:r>
+      <w:r>
+        <w:rPr>
+          <w:rFonts w:hint="eastAsia"/>
+        </w:rPr>
+        <w:t>경로,</w:t>
+      </w:r>
+      <w:r>
+        <w:t xml:space="preserve"> </w:t>
+      </w:r>
+      <w:r>
+        <w:rPr>
+          <w:rFonts w:hint="eastAsia"/>
+        </w:rPr>
+        <w:t>확장자</w:t>
+      </w:r>
+      <w:r>
+        <w:t xml:space="preserve">) : </w:t>
+      </w:r>
+      <w:r>
+        <w:rPr>
+          <w:rFonts w:hint="eastAsia"/>
+        </w:rPr>
+        <w:t>파일의 이름(확장자 포함</w:t>
+      </w:r>
+      <w:r>
+        <w:t>)</w:t>
+      </w:r>
+      <w:r>
+        <w:rPr>
+          <w:rFonts w:hint="eastAsia"/>
+        </w:rPr>
+        <w:t>을 표시</w:t>
+      </w:r>
+      <w:r>
+        <w:br/>
+        <w:t>(</w:t>
+      </w:r>
+      <w:r>
+        <w:rPr>
+          <w:rFonts w:hint="eastAsia"/>
+        </w:rPr>
+        <w:t xml:space="preserve">파일의 이름만 표시하고 싶다면 </w:t>
+      </w:r>
+      <w:r>
+        <w:t>basename</w:t>
+      </w:r>
+      <w:r>
+        <w:rPr>
+          <w:rFonts w:hint="eastAsia"/>
+        </w:rPr>
+        <w:t>의 두 번째 인수로 파일의 확장자를 넣으면 됨</w:t>
+      </w:r>
+      <w:r>
+        <w:t>)</w:t>
+      </w:r>
+    </w:p>
+    <w:p>
+      <w:pPr>
+        <w:ind w:firstLine="195"/>
+      </w:pPr>
+      <w:r>
+        <w:rPr>
+          <w:rFonts w:hint="eastAsia"/>
+        </w:rPr>
+        <w:t>*</w:t>
+      </w:r>
+      <w:r>
+        <w:t xml:space="preserve"> </w:t>
+      </w:r>
+      <w:r>
+        <w:rPr>
+          <w:rFonts w:hint="eastAsia"/>
+        </w:rPr>
+        <w:t>p</w:t>
+      </w:r>
+      <w:r>
+        <w:t>ath.parse(</w:t>
+      </w:r>
+      <w:r>
+        <w:rPr>
+          <w:rFonts w:hint="eastAsia"/>
+        </w:rPr>
+        <w:t>경로</w:t>
+      </w:r>
+      <w:r>
+        <w:t xml:space="preserve">) : </w:t>
+      </w:r>
+      <w:r>
+        <w:rPr>
+          <w:rFonts w:hint="eastAsia"/>
+        </w:rPr>
+        <w:t xml:space="preserve">파일 경로를 </w:t>
+      </w:r>
+      <w:r>
+        <w:t>root, dir, base, ext, name</w:t>
+      </w:r>
+      <w:r>
+        <w:rPr>
+          <w:rFonts w:hint="eastAsia"/>
+        </w:rPr>
+        <w:t>으로 분리</w:t>
+      </w:r>
+    </w:p>
+    <w:p>
+      <w:pPr>
+        <w:ind w:firstLine="195"/>
+        <w:rPr>
+          <w:rFonts w:hint="eastAsia"/>
+        </w:rPr>
+      </w:pPr>
+      <w:r>
+        <w:rPr>
+          <w:rFonts w:hint="eastAsia"/>
+        </w:rPr>
+        <w:t>*</w:t>
+      </w:r>
+      <w:r>
+        <w:t xml:space="preserve"> </w:t>
+      </w:r>
+      <w:r>
+        <w:rPr>
+          <w:rFonts w:hint="eastAsia"/>
+        </w:rPr>
+        <w:t>p</w:t>
+      </w:r>
+      <w:r>
+        <w:t>ath.</w:t>
+      </w:r>
+      <w:r>
+        <w:t>format(</w:t>
+      </w:r>
+      <w:r>
+        <w:rPr>
+          <w:rFonts w:hint="eastAsia"/>
+        </w:rPr>
+        <w:t>객체</w:t>
+      </w:r>
+      <w:r>
+        <w:t>) : path.parse()</w:t>
+      </w:r>
+      <w:r>
+        <w:rPr>
+          <w:rFonts w:hint="eastAsia"/>
+        </w:rPr>
+        <w:t>한 객체를 파일 경로로 합침</w:t>
+      </w:r>
+    </w:p>
+    <w:p>
+      <w:pPr>
+        <w:ind w:firstLine="195"/>
+      </w:pPr>
+      <w:r>
+        <w:rPr>
+          <w:rFonts w:hint="eastAsia"/>
+        </w:rPr>
+        <w:t>*</w:t>
+      </w:r>
+      <w:r>
+        <w:t xml:space="preserve"> </w:t>
+      </w:r>
+      <w:r>
+        <w:t>path.normalize(</w:t>
+      </w:r>
+      <w:r>
+        <w:rPr>
+          <w:rFonts w:hint="eastAsia"/>
+        </w:rPr>
+        <w:t>경로</w:t>
+      </w:r>
+      <w:r>
+        <w:t>) : \</w:t>
+      </w:r>
+      <w:r>
+        <w:rPr>
+          <w:rFonts w:hint="eastAsia"/>
+        </w:rPr>
+        <w:t xml:space="preserve">나 </w:t>
+      </w:r>
+      <w:r>
+        <w:t>/</w:t>
+      </w:r>
+      <w:r>
+        <w:rPr>
+          <w:rFonts w:hint="eastAsia"/>
+        </w:rPr>
+        <w:t>를 실수로 여러 번 사용했거나 혼용했을 때 정상적인 경로로 변환</w:t>
+      </w:r>
+    </w:p>
+    <w:p>
+      <w:pPr>
+        <w:ind w:firstLine="195"/>
+        <w:rPr>
+          <w:rFonts w:hint="eastAsia"/>
+        </w:rPr>
+      </w:pPr>
+      <w:r>
+        <w:rPr>
+          <w:rFonts w:hint="eastAsia"/>
+        </w:rPr>
+        <w:t>*</w:t>
+      </w:r>
+      <w:r>
+        <w:t xml:space="preserve"> </w:t>
+      </w:r>
+      <w:r>
+        <w:t>path.isAbsolute(</w:t>
+      </w:r>
+      <w:r>
+        <w:rPr>
+          <w:rFonts w:hint="eastAsia"/>
+        </w:rPr>
+        <w:t>경로</w:t>
+      </w:r>
+      <w:r>
+        <w:t xml:space="preserve">) : </w:t>
+      </w:r>
+      <w:r>
+        <w:rPr>
+          <w:rFonts w:hint="eastAsia"/>
+        </w:rPr>
+        <w:t xml:space="preserve">파일의 경로가 절대경로인지 상대경로인지를 </w:t>
+      </w:r>
+      <w:r>
+        <w:t>true</w:t>
+      </w:r>
+      <w:r>
+        <w:rPr>
+          <w:rFonts w:hint="eastAsia"/>
+        </w:rPr>
+        <w:t xml:space="preserve">나 </w:t>
+      </w:r>
+      <w:r>
+        <w:t>false</w:t>
+      </w:r>
+      <w:r>
+        <w:rPr>
+          <w:rFonts w:hint="eastAsia"/>
+        </w:rPr>
+        <w:t>로 알림</w:t>
+      </w:r>
+    </w:p>
+    <w:p>
+      <w:pPr>
+        <w:ind w:leftChars="100" w:left="3600" w:hangingChars="1700" w:hanging="3400"/>
+        <w:rPr>
+          <w:rFonts w:hint="eastAsia"/>
+        </w:rPr>
+      </w:pPr>
+      <w:r>
+        <w:rPr>
+          <w:rFonts w:hint="eastAsia"/>
+        </w:rPr>
+        <w:t>*</w:t>
+      </w:r>
+      <w:r>
+        <w:t xml:space="preserve"> </w:t>
+      </w:r>
+      <w:r>
+        <w:t>path.relative(</w:t>
+      </w:r>
+      <w:r>
+        <w:rPr>
+          <w:rFonts w:hint="eastAsia"/>
+        </w:rPr>
+        <w:t>기준경로,</w:t>
+      </w:r>
+      <w:r>
+        <w:t xml:space="preserve"> </w:t>
+      </w:r>
+      <w:r>
+        <w:rPr>
+          <w:rFonts w:hint="eastAsia"/>
+        </w:rPr>
+        <w:t>비교경로</w:t>
+      </w:r>
+      <w:r>
+        <w:t xml:space="preserve">) : </w:t>
+      </w:r>
+      <w:r>
+        <w:rPr>
+          <w:rFonts w:hint="eastAsia"/>
+        </w:rPr>
+        <w:t>경로를 두 개 넣으면 첫 번째 경로에서 두 번째 경로로</w:t>
+      </w:r>
+      <w:r>
+        <w:t xml:space="preserve"> </w:t>
+      </w:r>
+      <w:r>
+        <w:rPr>
+          <w:rFonts w:hint="eastAsia"/>
+        </w:rPr>
+        <w:t>가는 방법을 알려줌</w:t>
+      </w:r>
+    </w:p>
+    <w:p>
+      <w:pPr>
+        <w:ind w:left="2200" w:hangingChars="1100" w:hanging="2200"/>
+      </w:pPr>
+      <w:r>
+        <w:rPr>
+          <w:rFonts w:hint="eastAsia"/>
+        </w:rPr>
+        <w:t xml:space="preserve"> </w:t>
+      </w:r>
+      <w:r>
+        <w:t xml:space="preserve"> * path.join(</w:t>
+      </w:r>
+      <w:r>
+        <w:rPr>
+          <w:rFonts w:hint="eastAsia"/>
+        </w:rPr>
+        <w:t>경로,</w:t>
+      </w:r>
+      <w:r>
+        <w:t xml:space="preserve"> …) : </w:t>
+      </w:r>
+      <w:r>
+        <w:rPr>
+          <w:rFonts w:hint="eastAsia"/>
+        </w:rPr>
+        <w:t>여러 인수를 넣으면 하나의 경로로 합침</w:t>
+      </w:r>
+      <w:r>
+        <w:br/>
+        <w:t>(</w:t>
+      </w:r>
+      <w:r>
+        <w:rPr>
+          <w:rFonts w:hint="eastAsia"/>
+        </w:rPr>
+        <w:t xml:space="preserve">상대경로인 </w:t>
+      </w:r>
+      <w:r>
+        <w:t>..(</w:t>
+      </w:r>
+      <w:r>
+        <w:rPr>
+          <w:rFonts w:hint="eastAsia"/>
+        </w:rPr>
+        <w:t>부모 디렉터리</w:t>
+      </w:r>
+      <w:r>
+        <w:t>)</w:t>
+      </w:r>
+      <w:r>
+        <w:rPr>
+          <w:rFonts w:hint="eastAsia"/>
+        </w:rPr>
+        <w:t xml:space="preserve">과 </w:t>
+      </w:r>
+      <w:r>
+        <w:t>.(</w:t>
+      </w:r>
+      <w:r>
+        <w:rPr>
+          <w:rFonts w:hint="eastAsia"/>
+        </w:rPr>
+        <w:t>현 위치</w:t>
+      </w:r>
+      <w:r>
+        <w:t>)</w:t>
+      </w:r>
+      <w:r>
+        <w:rPr>
+          <w:rFonts w:hint="eastAsia"/>
+        </w:rPr>
+        <w:t>도 알아서 처리함</w:t>
+      </w:r>
+      <w:r>
+        <w:t>)</w:t>
+      </w:r>
+    </w:p>
+    <w:p>
+      <w:pPr>
+        <w:ind w:left="2600" w:hangingChars="1300" w:hanging="2600"/>
+      </w:pPr>
+      <w:r>
+        <w:rPr>
+          <w:rFonts w:hint="eastAsia"/>
+        </w:rPr>
+        <w:t xml:space="preserve"> </w:t>
+      </w:r>
+      <w:r>
+        <w:t xml:space="preserve"> * path.resolve(</w:t>
+      </w:r>
+      <w:r>
+        <w:rPr>
+          <w:rFonts w:hint="eastAsia"/>
+        </w:rPr>
+        <w:t>경로,</w:t>
+      </w:r>
+      <w:r>
+        <w:t xml:space="preserve"> …) : /</w:t>
+      </w:r>
+      <w:r>
+        <w:rPr>
+          <w:rFonts w:hint="eastAsia"/>
+        </w:rPr>
+        <w:t xml:space="preserve">를 만나면 </w:t>
+      </w:r>
+      <w:r>
+        <w:t>path.resolve</w:t>
+      </w:r>
+      <w:r>
+        <w:rPr>
+          <w:rFonts w:hint="eastAsia"/>
+        </w:rPr>
+        <w:t>는 절대경로로 인식해서 앞의 경로를 무시</w:t>
+      </w:r>
+      <w:r>
+        <w:br/>
+        <w:t>(path.join</w:t>
+      </w:r>
+      <w:r>
+        <w:rPr>
+          <w:rFonts w:hint="eastAsia"/>
+        </w:rPr>
+        <w:t>은 상대경로로 처리</w:t>
+      </w:r>
+      <w:r>
+        <w:t>)</w:t>
+      </w:r>
+    </w:p>
+    <w:p>
+      <w:pPr>
+        <w:ind w:left="2200" w:hangingChars="1100" w:hanging="2200"/>
+      </w:pPr>
+    </w:p>
+    <w:p>
+      <w:pPr>
+        <w:ind w:left="2200" w:hangingChars="1100" w:hanging="2200"/>
+      </w:pPr>
+      <w:r>
+        <w:rPr>
+          <w:rFonts w:hint="eastAsia"/>
+        </w:rPr>
+        <w:t>3</w:t>
+      </w:r>
+      <w:r>
+        <w:t>.5.3 url</w:t>
+      </w:r>
+    </w:p>
+    <w:p>
+      <w:pPr>
+        <w:ind w:left="2200" w:hangingChars="1100" w:hanging="2200"/>
+      </w:pPr>
+      <w:r>
+        <w:rPr>
+          <w:rFonts w:hint="eastAsia"/>
+        </w:rPr>
+        <w:t>-</w:t>
+      </w:r>
+      <w:r>
+        <w:t xml:space="preserve"> </w:t>
+      </w:r>
+      <w:r>
+        <w:rPr>
+          <w:rFonts w:hint="eastAsia"/>
+        </w:rPr>
+        <w:t>인터넷 주소를 쉽게 조작하도록 도와주는 모듈</w:t>
+      </w:r>
+    </w:p>
+    <w:p>
+      <w:pPr>
+        <w:ind w:left="200" w:hangingChars="100" w:hanging="200"/>
+      </w:pPr>
+      <w:r>
+        <w:t xml:space="preserve">- url </w:t>
+      </w:r>
+      <w:r>
+        <w:rPr>
+          <w:rFonts w:hint="eastAsia"/>
+        </w:rPr>
+        <w:t xml:space="preserve">처리에는 크게 두 가지 방식(노드 버전 </w:t>
+      </w:r>
+      <w:r>
+        <w:t>7</w:t>
+      </w:r>
+      <w:r>
+        <w:rPr>
+          <w:rFonts w:hint="eastAsia"/>
+        </w:rPr>
+        <w:t xml:space="preserve">에서 추가된 </w:t>
+      </w:r>
+      <w:r>
+        <w:t>WHATWG(</w:t>
+      </w:r>
+      <w:r>
+        <w:rPr>
+          <w:rFonts w:hint="eastAsia"/>
+        </w:rPr>
+        <w:t>웹 표준을 정하는 단체의 이름</w:t>
+      </w:r>
+      <w:r>
+        <w:t>)</w:t>
+      </w:r>
+      <w:r>
+        <w:rPr>
+          <w:rFonts w:hint="eastAsia"/>
+        </w:rPr>
+        <w:t xml:space="preserve"> 방식의 </w:t>
+      </w:r>
+      <w:r>
+        <w:t xml:space="preserve">url, </w:t>
+      </w:r>
+      <w:r>
+        <w:rPr>
+          <w:rFonts w:hint="eastAsia"/>
+        </w:rPr>
+        <w:t xml:space="preserve">예전부터 노드에서 사용하던 방식의 </w:t>
+      </w:r>
+      <w:r>
+        <w:t>url)</w:t>
+      </w:r>
+      <w:r>
+        <w:rPr>
+          <w:rFonts w:hint="eastAsia"/>
+        </w:rPr>
+        <w:t>이 있음</w:t>
       </w:r>
     </w:p>
     <w:p>

</xml_diff>